<commit_message>
Problems updated, reports updated
</commit_message>
<xml_diff>
--- a/СиАОД, ЛР2 отчёт.docx
+++ b/СиАОД, ЛР2 отчёт.docx
@@ -43585,8 +43585,6 @@
         <w:tab/>
         <w:t>Кроме того, были применены различные алгоритмы хеширования и рехеширования данных, показывающие хорошее время поиска заданных элементов в множестве, основанном на хеш-таблицах. Наилучшим алгоритмом по времени из реализованных является рехеширование методом цепочек.</w:t>
       </w:r>
-      <w:bookmarkStart w:id="3" w:name="_GoBack"/>
-      <w:bookmarkEnd w:id="3"/>
     </w:p>
     <w:p>
       <w:pPr>
@@ -43640,6 +43638,3394 @@
         </w:rPr>
         <w:t xml:space="preserve">. При размере доски более 12 поиск всевозможных вариантов теоретически возможен и производится, но сопряжён со слишком большими временными затратами из-за слишком большого количества возможных вариантов решения задачи. </w:t>
       </w:r>
+    </w:p>
+    <w:p>
+      <w:pPr>
+        <w:rPr>
+          <w:rFonts w:ascii="Times New Roman" w:hAnsi="Times New Roman" w:cs="Times New Roman"/>
+          <w:sz w:val="28"/>
+          <w:szCs w:val="28"/>
+        </w:rPr>
+      </w:pPr>
+      <w:r>
+        <w:rPr>
+          <w:rFonts w:ascii="Times New Roman" w:hAnsi="Times New Roman" w:cs="Times New Roman"/>
+          <w:sz w:val="28"/>
+          <w:szCs w:val="28"/>
+        </w:rPr>
+        <w:br w:type="page"/>
+      </w:r>
+    </w:p>
+    <w:p>
+      <w:pPr>
+        <w:spacing w:after="0"/>
+        <w:jc w:val="both"/>
+        <w:rPr>
+          <w:rFonts w:ascii="Times New Roman" w:hAnsi="Times New Roman" w:cs="Times New Roman"/>
+          <w:sz w:val="28"/>
+          <w:szCs w:val="28"/>
+        </w:rPr>
+      </w:pPr>
+      <w:r>
+        <w:rPr>
+          <w:rFonts w:ascii="Times New Roman" w:hAnsi="Times New Roman" w:cs="Times New Roman"/>
+          <w:sz w:val="28"/>
+          <w:szCs w:val="28"/>
+        </w:rPr>
+        <w:lastRenderedPageBreak/>
+        <w:t>Дополнительные задачи:</w:t>
+      </w:r>
+    </w:p>
+    <w:p>
+      <w:pPr>
+        <w:spacing w:after="0"/>
+        <w:ind w:firstLine="708"/>
+        <w:jc w:val="both"/>
+        <w:rPr>
+          <w:rFonts w:ascii="Times New Roman" w:hAnsi="Times New Roman" w:cs="Times New Roman"/>
+          <w:sz w:val="28"/>
+          <w:szCs w:val="28"/>
+        </w:rPr>
+      </w:pPr>
+      <w:r>
+        <w:t xml:space="preserve">Массив A состоит из целых положительных чисел </w:t>
+      </w:r>
+      <w:r>
+        <w:softHyphen/>
+        <w:t xml:space="preserve"> длин отрезков. Составьте из трех отрезков такой треугольник, чтобы его периметр был максимально возможным. Если невозможно составить треугольник с положительной площадью </w:t>
+      </w:r>
+      <w:r>
+        <w:softHyphen/>
+        <w:t xml:space="preserve"> функция возвращает 0.</w:t>
+      </w:r>
+    </w:p>
+    <w:p>
+      <w:pPr>
+        <w:autoSpaceDE w:val="0"/>
+        <w:autoSpaceDN w:val="0"/>
+        <w:adjustRightInd w:val="0"/>
+        <w:spacing w:after="0" w:line="240" w:lineRule="auto"/>
+        <w:rPr>
+          <w:rFonts w:ascii="Consolas" w:hAnsi="Consolas" w:cs="Consolas"/>
+          <w:color w:val="000000"/>
+          <w:sz w:val="19"/>
+          <w:szCs w:val="19"/>
+        </w:rPr>
+      </w:pPr>
+      <w:proofErr w:type="gramStart"/>
+      <w:r>
+        <w:rPr>
+          <w:rFonts w:ascii="Consolas" w:hAnsi="Consolas" w:cs="Consolas"/>
+          <w:color w:val="0000FF"/>
+          <w:sz w:val="19"/>
+          <w:szCs w:val="19"/>
+          <w:lang w:val="en-US"/>
+        </w:rPr>
+        <w:t>static</w:t>
+      </w:r>
+      <w:proofErr w:type="gramEnd"/>
+      <w:r>
+        <w:rPr>
+          <w:rFonts w:ascii="Consolas" w:hAnsi="Consolas" w:cs="Consolas"/>
+          <w:color w:val="000000"/>
+          <w:sz w:val="19"/>
+          <w:szCs w:val="19"/>
+        </w:rPr>
+        <w:t xml:space="preserve"> </w:t>
+      </w:r>
+      <w:r>
+        <w:rPr>
+          <w:rFonts w:ascii="Consolas" w:hAnsi="Consolas" w:cs="Consolas"/>
+          <w:color w:val="0000FF"/>
+          <w:sz w:val="19"/>
+          <w:szCs w:val="19"/>
+          <w:lang w:val="en-US"/>
+        </w:rPr>
+        <w:t>int</w:t>
+      </w:r>
+      <w:r>
+        <w:rPr>
+          <w:rFonts w:ascii="Consolas" w:hAnsi="Consolas" w:cs="Consolas"/>
+          <w:color w:val="000000"/>
+          <w:sz w:val="19"/>
+          <w:szCs w:val="19"/>
+        </w:rPr>
+        <w:t xml:space="preserve"> </w:t>
+      </w:r>
+      <w:r>
+        <w:rPr>
+          <w:rFonts w:ascii="Consolas" w:hAnsi="Consolas" w:cs="Consolas"/>
+          <w:color w:val="000000"/>
+          <w:sz w:val="19"/>
+          <w:szCs w:val="19"/>
+          <w:lang w:val="en-US"/>
+        </w:rPr>
+        <w:t>BiggestTriangle</w:t>
+      </w:r>
+      <w:r>
+        <w:rPr>
+          <w:rFonts w:ascii="Consolas" w:hAnsi="Consolas" w:cs="Consolas"/>
+          <w:color w:val="000000"/>
+          <w:sz w:val="19"/>
+          <w:szCs w:val="19"/>
+        </w:rPr>
+        <w:t>(</w:t>
+      </w:r>
+      <w:r>
+        <w:rPr>
+          <w:rFonts w:ascii="Consolas" w:hAnsi="Consolas" w:cs="Consolas"/>
+          <w:color w:val="0000FF"/>
+          <w:sz w:val="19"/>
+          <w:szCs w:val="19"/>
+          <w:lang w:val="en-US"/>
+        </w:rPr>
+        <w:t>int</w:t>
+      </w:r>
+      <w:r>
+        <w:rPr>
+          <w:rFonts w:ascii="Consolas" w:hAnsi="Consolas" w:cs="Consolas"/>
+          <w:color w:val="000000"/>
+          <w:sz w:val="19"/>
+          <w:szCs w:val="19"/>
+        </w:rPr>
+        <w:t xml:space="preserve">[] </w:t>
+      </w:r>
+      <w:r>
+        <w:rPr>
+          <w:rFonts w:ascii="Consolas" w:hAnsi="Consolas" w:cs="Consolas"/>
+          <w:color w:val="000000"/>
+          <w:sz w:val="19"/>
+          <w:szCs w:val="19"/>
+          <w:lang w:val="en-US"/>
+        </w:rPr>
+        <w:t>mas</w:t>
+      </w:r>
+      <w:r>
+        <w:rPr>
+          <w:rFonts w:ascii="Consolas" w:hAnsi="Consolas" w:cs="Consolas"/>
+          <w:color w:val="000000"/>
+          <w:sz w:val="19"/>
+          <w:szCs w:val="19"/>
+        </w:rPr>
+        <w:t>)</w:t>
+      </w:r>
+    </w:p>
+    <w:p>
+      <w:pPr>
+        <w:autoSpaceDE w:val="0"/>
+        <w:autoSpaceDN w:val="0"/>
+        <w:adjustRightInd w:val="0"/>
+        <w:spacing w:after="0" w:line="240" w:lineRule="auto"/>
+        <w:rPr>
+          <w:rFonts w:ascii="Consolas" w:hAnsi="Consolas" w:cs="Consolas"/>
+          <w:color w:val="000000"/>
+          <w:sz w:val="19"/>
+          <w:szCs w:val="19"/>
+          <w:lang w:val="en-US"/>
+        </w:rPr>
+      </w:pPr>
+      <w:r>
+        <w:rPr>
+          <w:rFonts w:ascii="Consolas" w:hAnsi="Consolas" w:cs="Consolas"/>
+          <w:color w:val="000000"/>
+          <w:sz w:val="19"/>
+          <w:szCs w:val="19"/>
+        </w:rPr>
+        <w:t xml:space="preserve">        </w:t>
+      </w:r>
+      <w:r>
+        <w:rPr>
+          <w:rFonts w:ascii="Consolas" w:hAnsi="Consolas" w:cs="Consolas"/>
+          <w:color w:val="000000"/>
+          <w:sz w:val="19"/>
+          <w:szCs w:val="19"/>
+          <w:lang w:val="en-US"/>
+        </w:rPr>
+        <w:t>{</w:t>
+      </w:r>
+    </w:p>
+    <w:p>
+      <w:pPr>
+        <w:autoSpaceDE w:val="0"/>
+        <w:autoSpaceDN w:val="0"/>
+        <w:adjustRightInd w:val="0"/>
+        <w:spacing w:after="0" w:line="240" w:lineRule="auto"/>
+        <w:rPr>
+          <w:rFonts w:ascii="Consolas" w:hAnsi="Consolas" w:cs="Consolas"/>
+          <w:color w:val="000000"/>
+          <w:sz w:val="19"/>
+          <w:szCs w:val="19"/>
+          <w:lang w:val="en-US"/>
+        </w:rPr>
+      </w:pPr>
+      <w:r>
+        <w:rPr>
+          <w:rFonts w:ascii="Consolas" w:hAnsi="Consolas" w:cs="Consolas"/>
+          <w:color w:val="000000"/>
+          <w:sz w:val="19"/>
+          <w:szCs w:val="19"/>
+          <w:lang w:val="en-US"/>
+        </w:rPr>
+        <w:t xml:space="preserve">            List&lt;</w:t>
+      </w:r>
+      <w:r>
+        <w:rPr>
+          <w:rFonts w:ascii="Consolas" w:hAnsi="Consolas" w:cs="Consolas"/>
+          <w:color w:val="0000FF"/>
+          <w:sz w:val="19"/>
+          <w:szCs w:val="19"/>
+          <w:lang w:val="en-US"/>
+        </w:rPr>
+        <w:t>int</w:t>
+      </w:r>
+      <w:r>
+        <w:rPr>
+          <w:rFonts w:ascii="Consolas" w:hAnsi="Consolas" w:cs="Consolas"/>
+          <w:color w:val="000000"/>
+          <w:sz w:val="19"/>
+          <w:szCs w:val="19"/>
+          <w:lang w:val="en-US"/>
+        </w:rPr>
+        <w:t xml:space="preserve">&gt; arr = </w:t>
+      </w:r>
+      <w:r>
+        <w:rPr>
+          <w:rFonts w:ascii="Consolas" w:hAnsi="Consolas" w:cs="Consolas"/>
+          <w:color w:val="0000FF"/>
+          <w:sz w:val="19"/>
+          <w:szCs w:val="19"/>
+          <w:lang w:val="en-US"/>
+        </w:rPr>
+        <w:t>new</w:t>
+      </w:r>
+      <w:r>
+        <w:rPr>
+          <w:rFonts w:ascii="Consolas" w:hAnsi="Consolas" w:cs="Consolas"/>
+          <w:color w:val="000000"/>
+          <w:sz w:val="19"/>
+          <w:szCs w:val="19"/>
+          <w:lang w:val="en-US"/>
+        </w:rPr>
+        <w:t xml:space="preserve"> List&lt;</w:t>
+      </w:r>
+      <w:r>
+        <w:rPr>
+          <w:rFonts w:ascii="Consolas" w:hAnsi="Consolas" w:cs="Consolas"/>
+          <w:color w:val="0000FF"/>
+          <w:sz w:val="19"/>
+          <w:szCs w:val="19"/>
+          <w:lang w:val="en-US"/>
+        </w:rPr>
+        <w:t>int</w:t>
+      </w:r>
+      <w:proofErr w:type="gramStart"/>
+      <w:r>
+        <w:rPr>
+          <w:rFonts w:ascii="Consolas" w:hAnsi="Consolas" w:cs="Consolas"/>
+          <w:color w:val="000000"/>
+          <w:sz w:val="19"/>
+          <w:szCs w:val="19"/>
+          <w:lang w:val="en-US"/>
+        </w:rPr>
+        <w:t>&gt;(</w:t>
+      </w:r>
+      <w:proofErr w:type="gramEnd"/>
+      <w:r>
+        <w:rPr>
+          <w:rFonts w:ascii="Consolas" w:hAnsi="Consolas" w:cs="Consolas"/>
+          <w:color w:val="000000"/>
+          <w:sz w:val="19"/>
+          <w:szCs w:val="19"/>
+          <w:lang w:val="en-US"/>
+        </w:rPr>
+        <w:t>mas);</w:t>
+      </w:r>
+    </w:p>
+    <w:p>
+      <w:pPr>
+        <w:autoSpaceDE w:val="0"/>
+        <w:autoSpaceDN w:val="0"/>
+        <w:adjustRightInd w:val="0"/>
+        <w:spacing w:after="0" w:line="240" w:lineRule="auto"/>
+        <w:rPr>
+          <w:rFonts w:ascii="Consolas" w:hAnsi="Consolas" w:cs="Consolas"/>
+          <w:color w:val="000000"/>
+          <w:sz w:val="19"/>
+          <w:szCs w:val="19"/>
+          <w:lang w:val="en-US"/>
+        </w:rPr>
+      </w:pPr>
+      <w:r>
+        <w:rPr>
+          <w:rFonts w:ascii="Consolas" w:hAnsi="Consolas" w:cs="Consolas"/>
+          <w:color w:val="000000"/>
+          <w:sz w:val="19"/>
+          <w:szCs w:val="19"/>
+          <w:lang w:val="en-US"/>
+        </w:rPr>
+        <w:t xml:space="preserve">            </w:t>
+      </w:r>
+      <w:proofErr w:type="gramStart"/>
+      <w:r>
+        <w:rPr>
+          <w:rFonts w:ascii="Consolas" w:hAnsi="Consolas" w:cs="Consolas"/>
+          <w:color w:val="000000"/>
+          <w:sz w:val="19"/>
+          <w:szCs w:val="19"/>
+          <w:lang w:val="en-US"/>
+        </w:rPr>
+        <w:t>arr.Sort(</w:t>
+      </w:r>
+      <w:proofErr w:type="gramEnd"/>
+      <w:r>
+        <w:rPr>
+          <w:rFonts w:ascii="Consolas" w:hAnsi="Consolas" w:cs="Consolas"/>
+          <w:color w:val="000000"/>
+          <w:sz w:val="19"/>
+          <w:szCs w:val="19"/>
+          <w:lang w:val="en-US"/>
+        </w:rPr>
+        <w:t>);</w:t>
+      </w:r>
+    </w:p>
+    <w:p>
+      <w:pPr>
+        <w:autoSpaceDE w:val="0"/>
+        <w:autoSpaceDN w:val="0"/>
+        <w:adjustRightInd w:val="0"/>
+        <w:spacing w:after="0" w:line="240" w:lineRule="auto"/>
+        <w:rPr>
+          <w:rFonts w:ascii="Consolas" w:hAnsi="Consolas" w:cs="Consolas"/>
+          <w:color w:val="000000"/>
+          <w:sz w:val="19"/>
+          <w:szCs w:val="19"/>
+          <w:lang w:val="en-US"/>
+        </w:rPr>
+      </w:pPr>
+      <w:r>
+        <w:rPr>
+          <w:rFonts w:ascii="Consolas" w:hAnsi="Consolas" w:cs="Consolas"/>
+          <w:color w:val="000000"/>
+          <w:sz w:val="19"/>
+          <w:szCs w:val="19"/>
+          <w:lang w:val="en-US"/>
+        </w:rPr>
+        <w:t xml:space="preserve">            </w:t>
+      </w:r>
+      <w:proofErr w:type="gramStart"/>
+      <w:r>
+        <w:rPr>
+          <w:rFonts w:ascii="Consolas" w:hAnsi="Consolas" w:cs="Consolas"/>
+          <w:color w:val="000000"/>
+          <w:sz w:val="19"/>
+          <w:szCs w:val="19"/>
+          <w:lang w:val="en-US"/>
+        </w:rPr>
+        <w:t>arr.Reverse(</w:t>
+      </w:r>
+      <w:proofErr w:type="gramEnd"/>
+      <w:r>
+        <w:rPr>
+          <w:rFonts w:ascii="Consolas" w:hAnsi="Consolas" w:cs="Consolas"/>
+          <w:color w:val="000000"/>
+          <w:sz w:val="19"/>
+          <w:szCs w:val="19"/>
+          <w:lang w:val="en-US"/>
+        </w:rPr>
+        <w:t>);</w:t>
+      </w:r>
+    </w:p>
+    <w:p>
+      <w:pPr>
+        <w:autoSpaceDE w:val="0"/>
+        <w:autoSpaceDN w:val="0"/>
+        <w:adjustRightInd w:val="0"/>
+        <w:spacing w:after="0" w:line="240" w:lineRule="auto"/>
+        <w:rPr>
+          <w:rFonts w:ascii="Consolas" w:hAnsi="Consolas" w:cs="Consolas"/>
+          <w:color w:val="000000"/>
+          <w:sz w:val="19"/>
+          <w:szCs w:val="19"/>
+          <w:lang w:val="en-US"/>
+        </w:rPr>
+      </w:pPr>
+      <w:r>
+        <w:rPr>
+          <w:rFonts w:ascii="Consolas" w:hAnsi="Consolas" w:cs="Consolas"/>
+          <w:color w:val="000000"/>
+          <w:sz w:val="19"/>
+          <w:szCs w:val="19"/>
+          <w:lang w:val="en-US"/>
+        </w:rPr>
+        <w:t xml:space="preserve">            </w:t>
+      </w:r>
+      <w:proofErr w:type="gramStart"/>
+      <w:r>
+        <w:rPr>
+          <w:rFonts w:ascii="Consolas" w:hAnsi="Consolas" w:cs="Consolas"/>
+          <w:color w:val="0000FF"/>
+          <w:sz w:val="19"/>
+          <w:szCs w:val="19"/>
+          <w:lang w:val="en-US"/>
+        </w:rPr>
+        <w:t>while</w:t>
+      </w:r>
+      <w:proofErr w:type="gramEnd"/>
+      <w:r>
+        <w:rPr>
+          <w:rFonts w:ascii="Consolas" w:hAnsi="Consolas" w:cs="Consolas"/>
+          <w:color w:val="000000"/>
+          <w:sz w:val="19"/>
+          <w:szCs w:val="19"/>
+          <w:lang w:val="en-US"/>
+        </w:rPr>
+        <w:t xml:space="preserve"> (arr[0] &gt;= arr[1] + arr[2])</w:t>
+      </w:r>
+    </w:p>
+    <w:p>
+      <w:pPr>
+        <w:autoSpaceDE w:val="0"/>
+        <w:autoSpaceDN w:val="0"/>
+        <w:adjustRightInd w:val="0"/>
+        <w:spacing w:after="0" w:line="240" w:lineRule="auto"/>
+        <w:rPr>
+          <w:rFonts w:ascii="Consolas" w:hAnsi="Consolas" w:cs="Consolas"/>
+          <w:color w:val="000000"/>
+          <w:sz w:val="19"/>
+          <w:szCs w:val="19"/>
+          <w:lang w:val="en-US"/>
+        </w:rPr>
+      </w:pPr>
+      <w:r>
+        <w:rPr>
+          <w:rFonts w:ascii="Consolas" w:hAnsi="Consolas" w:cs="Consolas"/>
+          <w:color w:val="000000"/>
+          <w:sz w:val="19"/>
+          <w:szCs w:val="19"/>
+          <w:lang w:val="en-US"/>
+        </w:rPr>
+        <w:t xml:space="preserve">            {</w:t>
+      </w:r>
+    </w:p>
+    <w:p>
+      <w:pPr>
+        <w:autoSpaceDE w:val="0"/>
+        <w:autoSpaceDN w:val="0"/>
+        <w:adjustRightInd w:val="0"/>
+        <w:spacing w:after="0" w:line="240" w:lineRule="auto"/>
+        <w:rPr>
+          <w:rFonts w:ascii="Consolas" w:hAnsi="Consolas" w:cs="Consolas"/>
+          <w:color w:val="000000"/>
+          <w:sz w:val="19"/>
+          <w:szCs w:val="19"/>
+          <w:lang w:val="en-US"/>
+        </w:rPr>
+      </w:pPr>
+      <w:r>
+        <w:rPr>
+          <w:rFonts w:ascii="Consolas" w:hAnsi="Consolas" w:cs="Consolas"/>
+          <w:color w:val="000000"/>
+          <w:sz w:val="19"/>
+          <w:szCs w:val="19"/>
+          <w:lang w:val="en-US"/>
+        </w:rPr>
+        <w:t xml:space="preserve">                </w:t>
+      </w:r>
+      <w:proofErr w:type="gramStart"/>
+      <w:r>
+        <w:rPr>
+          <w:rFonts w:ascii="Consolas" w:hAnsi="Consolas" w:cs="Consolas"/>
+          <w:color w:val="0000FF"/>
+          <w:sz w:val="19"/>
+          <w:szCs w:val="19"/>
+          <w:lang w:val="en-US"/>
+        </w:rPr>
+        <w:t>if</w:t>
+      </w:r>
+      <w:proofErr w:type="gramEnd"/>
+      <w:r>
+        <w:rPr>
+          <w:rFonts w:ascii="Consolas" w:hAnsi="Consolas" w:cs="Consolas"/>
+          <w:color w:val="000000"/>
+          <w:sz w:val="19"/>
+          <w:szCs w:val="19"/>
+          <w:lang w:val="en-US"/>
+        </w:rPr>
+        <w:t xml:space="preserve"> (arr.Count &gt; 3)</w:t>
+      </w:r>
+    </w:p>
+    <w:p>
+      <w:pPr>
+        <w:autoSpaceDE w:val="0"/>
+        <w:autoSpaceDN w:val="0"/>
+        <w:adjustRightInd w:val="0"/>
+        <w:spacing w:after="0" w:line="240" w:lineRule="auto"/>
+        <w:rPr>
+          <w:rFonts w:ascii="Consolas" w:hAnsi="Consolas" w:cs="Consolas"/>
+          <w:color w:val="000000"/>
+          <w:sz w:val="19"/>
+          <w:szCs w:val="19"/>
+          <w:lang w:val="en-US"/>
+        </w:rPr>
+      </w:pPr>
+      <w:r>
+        <w:rPr>
+          <w:rFonts w:ascii="Consolas" w:hAnsi="Consolas" w:cs="Consolas"/>
+          <w:color w:val="000000"/>
+          <w:sz w:val="19"/>
+          <w:szCs w:val="19"/>
+          <w:lang w:val="en-US"/>
+        </w:rPr>
+        <w:t xml:space="preserve">                    </w:t>
+      </w:r>
+      <w:proofErr w:type="gramStart"/>
+      <w:r>
+        <w:rPr>
+          <w:rFonts w:ascii="Consolas" w:hAnsi="Consolas" w:cs="Consolas"/>
+          <w:color w:val="000000"/>
+          <w:sz w:val="19"/>
+          <w:szCs w:val="19"/>
+          <w:lang w:val="en-US"/>
+        </w:rPr>
+        <w:t>arr.RemoveAt(</w:t>
+      </w:r>
+      <w:proofErr w:type="gramEnd"/>
+      <w:r>
+        <w:rPr>
+          <w:rFonts w:ascii="Consolas" w:hAnsi="Consolas" w:cs="Consolas"/>
+          <w:color w:val="000000"/>
+          <w:sz w:val="19"/>
+          <w:szCs w:val="19"/>
+          <w:lang w:val="en-US"/>
+        </w:rPr>
+        <w:t>0);</w:t>
+      </w:r>
+    </w:p>
+    <w:p>
+      <w:pPr>
+        <w:autoSpaceDE w:val="0"/>
+        <w:autoSpaceDN w:val="0"/>
+        <w:adjustRightInd w:val="0"/>
+        <w:spacing w:after="0" w:line="240" w:lineRule="auto"/>
+        <w:rPr>
+          <w:rFonts w:ascii="Consolas" w:hAnsi="Consolas" w:cs="Consolas"/>
+          <w:color w:val="000000"/>
+          <w:sz w:val="19"/>
+          <w:szCs w:val="19"/>
+          <w:lang w:val="en-US"/>
+        </w:rPr>
+      </w:pPr>
+      <w:r>
+        <w:rPr>
+          <w:rFonts w:ascii="Consolas" w:hAnsi="Consolas" w:cs="Consolas"/>
+          <w:color w:val="000000"/>
+          <w:sz w:val="19"/>
+          <w:szCs w:val="19"/>
+          <w:lang w:val="en-US"/>
+        </w:rPr>
+        <w:t xml:space="preserve">                </w:t>
+      </w:r>
+      <w:proofErr w:type="gramStart"/>
+      <w:r>
+        <w:rPr>
+          <w:rFonts w:ascii="Consolas" w:hAnsi="Consolas" w:cs="Consolas"/>
+          <w:color w:val="0000FF"/>
+          <w:sz w:val="19"/>
+          <w:szCs w:val="19"/>
+          <w:lang w:val="en-US"/>
+        </w:rPr>
+        <w:t>else</w:t>
+      </w:r>
+      <w:proofErr w:type="gramEnd"/>
+      <w:r>
+        <w:rPr>
+          <w:rFonts w:ascii="Consolas" w:hAnsi="Consolas" w:cs="Consolas"/>
+          <w:color w:val="000000"/>
+          <w:sz w:val="19"/>
+          <w:szCs w:val="19"/>
+          <w:lang w:val="en-US"/>
+        </w:rPr>
+        <w:t xml:space="preserve"> </w:t>
+      </w:r>
+      <w:r>
+        <w:rPr>
+          <w:rFonts w:ascii="Consolas" w:hAnsi="Consolas" w:cs="Consolas"/>
+          <w:color w:val="0000FF"/>
+          <w:sz w:val="19"/>
+          <w:szCs w:val="19"/>
+          <w:lang w:val="en-US"/>
+        </w:rPr>
+        <w:t>return</w:t>
+      </w:r>
+      <w:r>
+        <w:rPr>
+          <w:rFonts w:ascii="Consolas" w:hAnsi="Consolas" w:cs="Consolas"/>
+          <w:color w:val="000000"/>
+          <w:sz w:val="19"/>
+          <w:szCs w:val="19"/>
+          <w:lang w:val="en-US"/>
+        </w:rPr>
+        <w:t xml:space="preserve"> 0;</w:t>
+      </w:r>
+    </w:p>
+    <w:p>
+      <w:pPr>
+        <w:autoSpaceDE w:val="0"/>
+        <w:autoSpaceDN w:val="0"/>
+        <w:adjustRightInd w:val="0"/>
+        <w:spacing w:after="0" w:line="240" w:lineRule="auto"/>
+        <w:rPr>
+          <w:rFonts w:ascii="Consolas" w:hAnsi="Consolas" w:cs="Consolas"/>
+          <w:color w:val="000000"/>
+          <w:sz w:val="19"/>
+          <w:szCs w:val="19"/>
+          <w:lang w:val="en-US"/>
+        </w:rPr>
+      </w:pPr>
+      <w:r>
+        <w:rPr>
+          <w:rFonts w:ascii="Consolas" w:hAnsi="Consolas" w:cs="Consolas"/>
+          <w:color w:val="000000"/>
+          <w:sz w:val="19"/>
+          <w:szCs w:val="19"/>
+          <w:lang w:val="en-US"/>
+        </w:rPr>
+        <w:t xml:space="preserve">            }</w:t>
+      </w:r>
+    </w:p>
+    <w:p>
+      <w:pPr>
+        <w:autoSpaceDE w:val="0"/>
+        <w:autoSpaceDN w:val="0"/>
+        <w:adjustRightInd w:val="0"/>
+        <w:spacing w:after="0" w:line="240" w:lineRule="auto"/>
+        <w:rPr>
+          <w:rFonts w:ascii="Consolas" w:hAnsi="Consolas" w:cs="Consolas"/>
+          <w:color w:val="000000"/>
+          <w:sz w:val="19"/>
+          <w:szCs w:val="19"/>
+          <w:lang w:val="en-US"/>
+        </w:rPr>
+      </w:pPr>
+      <w:r>
+        <w:rPr>
+          <w:rFonts w:ascii="Consolas" w:hAnsi="Consolas" w:cs="Consolas"/>
+          <w:color w:val="000000"/>
+          <w:sz w:val="19"/>
+          <w:szCs w:val="19"/>
+          <w:lang w:val="en-US"/>
+        </w:rPr>
+        <w:t xml:space="preserve">            </w:t>
+      </w:r>
+      <w:proofErr w:type="gramStart"/>
+      <w:r>
+        <w:rPr>
+          <w:rFonts w:ascii="Consolas" w:hAnsi="Consolas" w:cs="Consolas"/>
+          <w:color w:val="0000FF"/>
+          <w:sz w:val="19"/>
+          <w:szCs w:val="19"/>
+          <w:lang w:val="en-US"/>
+        </w:rPr>
+        <w:t>return</w:t>
+      </w:r>
+      <w:proofErr w:type="gramEnd"/>
+      <w:r>
+        <w:rPr>
+          <w:rFonts w:ascii="Consolas" w:hAnsi="Consolas" w:cs="Consolas"/>
+          <w:color w:val="000000"/>
+          <w:sz w:val="19"/>
+          <w:szCs w:val="19"/>
+          <w:lang w:val="en-US"/>
+        </w:rPr>
+        <w:t xml:space="preserve"> arr[0] + arr[1] + arr[2];</w:t>
+      </w:r>
+    </w:p>
+    <w:p>
+      <w:pPr>
+        <w:spacing w:after="0"/>
+        <w:jc w:val="both"/>
+        <w:rPr>
+          <w:rFonts w:ascii="Consolas" w:hAnsi="Consolas" w:cs="Consolas"/>
+          <w:color w:val="000000"/>
+          <w:sz w:val="19"/>
+          <w:szCs w:val="19"/>
+        </w:rPr>
+      </w:pPr>
+      <w:r>
+        <w:rPr>
+          <w:rFonts w:ascii="Consolas" w:hAnsi="Consolas" w:cs="Consolas"/>
+          <w:color w:val="000000"/>
+          <w:sz w:val="19"/>
+          <w:szCs w:val="19"/>
+          <w:lang w:val="en-US"/>
+        </w:rPr>
+        <w:t xml:space="preserve">        </w:t>
+      </w:r>
+      <w:r>
+        <w:rPr>
+          <w:rFonts w:ascii="Consolas" w:hAnsi="Consolas" w:cs="Consolas"/>
+          <w:color w:val="000000"/>
+          <w:sz w:val="19"/>
+          <w:szCs w:val="19"/>
+        </w:rPr>
+        <w:t>}</w:t>
+      </w:r>
+    </w:p>
+    <w:p>
+      <w:pPr>
+        <w:spacing w:after="0"/>
+        <w:jc w:val="both"/>
+      </w:pPr>
+      <w:r>
+        <w:t>Дан массив неотрицательных целых чисел nums. Расположите их в таком порядке, чтобы вместе они образовали максимально возможное число.</w:t>
+      </w:r>
+    </w:p>
+    <w:p>
+      <w:pPr>
+        <w:autoSpaceDE w:val="0"/>
+        <w:autoSpaceDN w:val="0"/>
+        <w:adjustRightInd w:val="0"/>
+        <w:spacing w:after="0" w:line="240" w:lineRule="auto"/>
+        <w:rPr>
+          <w:rFonts w:ascii="Consolas" w:hAnsi="Consolas" w:cs="Consolas"/>
+          <w:color w:val="000000"/>
+          <w:sz w:val="19"/>
+          <w:szCs w:val="19"/>
+          <w:lang w:val="en-US"/>
+        </w:rPr>
+      </w:pPr>
+      <w:proofErr w:type="gramStart"/>
+      <w:r>
+        <w:rPr>
+          <w:rFonts w:ascii="Consolas" w:hAnsi="Consolas" w:cs="Consolas"/>
+          <w:color w:val="0000FF"/>
+          <w:sz w:val="19"/>
+          <w:szCs w:val="19"/>
+          <w:lang w:val="en-US"/>
+        </w:rPr>
+        <w:t>static</w:t>
+      </w:r>
+      <w:proofErr w:type="gramEnd"/>
+      <w:r>
+        <w:rPr>
+          <w:rFonts w:ascii="Consolas" w:hAnsi="Consolas" w:cs="Consolas"/>
+          <w:color w:val="000000"/>
+          <w:sz w:val="19"/>
+          <w:szCs w:val="19"/>
+          <w:lang w:val="en-US"/>
+        </w:rPr>
+        <w:t xml:space="preserve"> </w:t>
+      </w:r>
+      <w:r>
+        <w:rPr>
+          <w:rFonts w:ascii="Consolas" w:hAnsi="Consolas" w:cs="Consolas"/>
+          <w:color w:val="0000FF"/>
+          <w:sz w:val="19"/>
+          <w:szCs w:val="19"/>
+          <w:lang w:val="en-US"/>
+        </w:rPr>
+        <w:t>string</w:t>
+      </w:r>
+      <w:r>
+        <w:rPr>
+          <w:rFonts w:ascii="Consolas" w:hAnsi="Consolas" w:cs="Consolas"/>
+          <w:color w:val="000000"/>
+          <w:sz w:val="19"/>
+          <w:szCs w:val="19"/>
+          <w:lang w:val="en-US"/>
+        </w:rPr>
+        <w:t xml:space="preserve"> MaxDigit(</w:t>
+      </w:r>
+      <w:r>
+        <w:rPr>
+          <w:rFonts w:ascii="Consolas" w:hAnsi="Consolas" w:cs="Consolas"/>
+          <w:color w:val="0000FF"/>
+          <w:sz w:val="19"/>
+          <w:szCs w:val="19"/>
+          <w:lang w:val="en-US"/>
+        </w:rPr>
+        <w:t>int</w:t>
+      </w:r>
+      <w:r>
+        <w:rPr>
+          <w:rFonts w:ascii="Consolas" w:hAnsi="Consolas" w:cs="Consolas"/>
+          <w:color w:val="000000"/>
+          <w:sz w:val="19"/>
+          <w:szCs w:val="19"/>
+          <w:lang w:val="en-US"/>
+        </w:rPr>
+        <w:t>[] arr)</w:t>
+      </w:r>
+    </w:p>
+    <w:p>
+      <w:pPr>
+        <w:autoSpaceDE w:val="0"/>
+        <w:autoSpaceDN w:val="0"/>
+        <w:adjustRightInd w:val="0"/>
+        <w:spacing w:after="0" w:line="240" w:lineRule="auto"/>
+        <w:rPr>
+          <w:rFonts w:ascii="Consolas" w:hAnsi="Consolas" w:cs="Consolas"/>
+          <w:color w:val="000000"/>
+          <w:sz w:val="19"/>
+          <w:szCs w:val="19"/>
+          <w:lang w:val="en-US"/>
+        </w:rPr>
+      </w:pPr>
+      <w:r>
+        <w:rPr>
+          <w:rFonts w:ascii="Consolas" w:hAnsi="Consolas" w:cs="Consolas"/>
+          <w:color w:val="000000"/>
+          <w:sz w:val="19"/>
+          <w:szCs w:val="19"/>
+          <w:lang w:val="en-US"/>
+        </w:rPr>
+        <w:t xml:space="preserve">        {</w:t>
+      </w:r>
+    </w:p>
+    <w:p>
+      <w:pPr>
+        <w:autoSpaceDE w:val="0"/>
+        <w:autoSpaceDN w:val="0"/>
+        <w:adjustRightInd w:val="0"/>
+        <w:spacing w:after="0" w:line="240" w:lineRule="auto"/>
+        <w:rPr>
+          <w:rFonts w:ascii="Consolas" w:hAnsi="Consolas" w:cs="Consolas"/>
+          <w:color w:val="000000"/>
+          <w:sz w:val="19"/>
+          <w:szCs w:val="19"/>
+          <w:lang w:val="en-US"/>
+        </w:rPr>
+      </w:pPr>
+      <w:r>
+        <w:rPr>
+          <w:rFonts w:ascii="Consolas" w:hAnsi="Consolas" w:cs="Consolas"/>
+          <w:color w:val="000000"/>
+          <w:sz w:val="19"/>
+          <w:szCs w:val="19"/>
+          <w:lang w:val="en-US"/>
+        </w:rPr>
+        <w:t xml:space="preserve">            List&lt;</w:t>
+      </w:r>
+      <w:r>
+        <w:rPr>
+          <w:rFonts w:ascii="Consolas" w:hAnsi="Consolas" w:cs="Consolas"/>
+          <w:color w:val="0000FF"/>
+          <w:sz w:val="19"/>
+          <w:szCs w:val="19"/>
+          <w:lang w:val="en-US"/>
+        </w:rPr>
+        <w:t>int</w:t>
+      </w:r>
+      <w:r>
+        <w:rPr>
+          <w:rFonts w:ascii="Consolas" w:hAnsi="Consolas" w:cs="Consolas"/>
+          <w:color w:val="000000"/>
+          <w:sz w:val="19"/>
+          <w:szCs w:val="19"/>
+          <w:lang w:val="en-US"/>
+        </w:rPr>
+        <w:t xml:space="preserve">&gt; list = </w:t>
+      </w:r>
+      <w:r>
+        <w:rPr>
+          <w:rFonts w:ascii="Consolas" w:hAnsi="Consolas" w:cs="Consolas"/>
+          <w:color w:val="0000FF"/>
+          <w:sz w:val="19"/>
+          <w:szCs w:val="19"/>
+          <w:lang w:val="en-US"/>
+        </w:rPr>
+        <w:t>new</w:t>
+      </w:r>
+      <w:r>
+        <w:rPr>
+          <w:rFonts w:ascii="Consolas" w:hAnsi="Consolas" w:cs="Consolas"/>
+          <w:color w:val="000000"/>
+          <w:sz w:val="19"/>
+          <w:szCs w:val="19"/>
+          <w:lang w:val="en-US"/>
+        </w:rPr>
+        <w:t xml:space="preserve"> List&lt;</w:t>
+      </w:r>
+      <w:r>
+        <w:rPr>
+          <w:rFonts w:ascii="Consolas" w:hAnsi="Consolas" w:cs="Consolas"/>
+          <w:color w:val="0000FF"/>
+          <w:sz w:val="19"/>
+          <w:szCs w:val="19"/>
+          <w:lang w:val="en-US"/>
+        </w:rPr>
+        <w:t>int</w:t>
+      </w:r>
+      <w:proofErr w:type="gramStart"/>
+      <w:r>
+        <w:rPr>
+          <w:rFonts w:ascii="Consolas" w:hAnsi="Consolas" w:cs="Consolas"/>
+          <w:color w:val="000000"/>
+          <w:sz w:val="19"/>
+          <w:szCs w:val="19"/>
+          <w:lang w:val="en-US"/>
+        </w:rPr>
+        <w:t>&gt;(</w:t>
+      </w:r>
+      <w:proofErr w:type="gramEnd"/>
+      <w:r>
+        <w:rPr>
+          <w:rFonts w:ascii="Consolas" w:hAnsi="Consolas" w:cs="Consolas"/>
+          <w:color w:val="000000"/>
+          <w:sz w:val="19"/>
+          <w:szCs w:val="19"/>
+          <w:lang w:val="en-US"/>
+        </w:rPr>
+        <w:t>arr.Length);</w:t>
+      </w:r>
+    </w:p>
+    <w:p>
+      <w:pPr>
+        <w:autoSpaceDE w:val="0"/>
+        <w:autoSpaceDN w:val="0"/>
+        <w:adjustRightInd w:val="0"/>
+        <w:spacing w:after="0" w:line="240" w:lineRule="auto"/>
+        <w:rPr>
+          <w:rFonts w:ascii="Consolas" w:hAnsi="Consolas" w:cs="Consolas"/>
+          <w:color w:val="000000"/>
+          <w:sz w:val="19"/>
+          <w:szCs w:val="19"/>
+          <w:lang w:val="en-US"/>
+        </w:rPr>
+      </w:pPr>
+      <w:r>
+        <w:rPr>
+          <w:rFonts w:ascii="Consolas" w:hAnsi="Consolas" w:cs="Consolas"/>
+          <w:color w:val="000000"/>
+          <w:sz w:val="19"/>
+          <w:szCs w:val="19"/>
+          <w:lang w:val="en-US"/>
+        </w:rPr>
+        <w:t xml:space="preserve">            </w:t>
+      </w:r>
+      <w:proofErr w:type="gramStart"/>
+      <w:r>
+        <w:rPr>
+          <w:rFonts w:ascii="Consolas" w:hAnsi="Consolas" w:cs="Consolas"/>
+          <w:color w:val="0000FF"/>
+          <w:sz w:val="19"/>
+          <w:szCs w:val="19"/>
+          <w:lang w:val="en-US"/>
+        </w:rPr>
+        <w:t>foreach</w:t>
+      </w:r>
+      <w:proofErr w:type="gramEnd"/>
+      <w:r>
+        <w:rPr>
+          <w:rFonts w:ascii="Consolas" w:hAnsi="Consolas" w:cs="Consolas"/>
+          <w:color w:val="000000"/>
+          <w:sz w:val="19"/>
+          <w:szCs w:val="19"/>
+          <w:lang w:val="en-US"/>
+        </w:rPr>
+        <w:t xml:space="preserve"> (var item </w:t>
+      </w:r>
+      <w:r>
+        <w:rPr>
+          <w:rFonts w:ascii="Consolas" w:hAnsi="Consolas" w:cs="Consolas"/>
+          <w:color w:val="0000FF"/>
+          <w:sz w:val="19"/>
+          <w:szCs w:val="19"/>
+          <w:lang w:val="en-US"/>
+        </w:rPr>
+        <w:t>in</w:t>
+      </w:r>
+      <w:r>
+        <w:rPr>
+          <w:rFonts w:ascii="Consolas" w:hAnsi="Consolas" w:cs="Consolas"/>
+          <w:color w:val="000000"/>
+          <w:sz w:val="19"/>
+          <w:szCs w:val="19"/>
+          <w:lang w:val="en-US"/>
+        </w:rPr>
+        <w:t xml:space="preserve"> arr)</w:t>
+      </w:r>
+    </w:p>
+    <w:p>
+      <w:pPr>
+        <w:autoSpaceDE w:val="0"/>
+        <w:autoSpaceDN w:val="0"/>
+        <w:adjustRightInd w:val="0"/>
+        <w:spacing w:after="0" w:line="240" w:lineRule="auto"/>
+        <w:rPr>
+          <w:rFonts w:ascii="Consolas" w:hAnsi="Consolas" w:cs="Consolas"/>
+          <w:color w:val="000000"/>
+          <w:sz w:val="19"/>
+          <w:szCs w:val="19"/>
+          <w:lang w:val="en-US"/>
+        </w:rPr>
+      </w:pPr>
+      <w:r>
+        <w:rPr>
+          <w:rFonts w:ascii="Consolas" w:hAnsi="Consolas" w:cs="Consolas"/>
+          <w:color w:val="000000"/>
+          <w:sz w:val="19"/>
+          <w:szCs w:val="19"/>
+          <w:lang w:val="en-US"/>
+        </w:rPr>
+        <w:t xml:space="preserve">            {</w:t>
+      </w:r>
+    </w:p>
+    <w:p>
+      <w:pPr>
+        <w:autoSpaceDE w:val="0"/>
+        <w:autoSpaceDN w:val="0"/>
+        <w:adjustRightInd w:val="0"/>
+        <w:spacing w:after="0" w:line="240" w:lineRule="auto"/>
+        <w:rPr>
+          <w:rFonts w:ascii="Consolas" w:hAnsi="Consolas" w:cs="Consolas"/>
+          <w:color w:val="000000"/>
+          <w:sz w:val="19"/>
+          <w:szCs w:val="19"/>
+          <w:lang w:val="en-US"/>
+        </w:rPr>
+      </w:pPr>
+      <w:r>
+        <w:rPr>
+          <w:rFonts w:ascii="Consolas" w:hAnsi="Consolas" w:cs="Consolas"/>
+          <w:color w:val="000000"/>
+          <w:sz w:val="19"/>
+          <w:szCs w:val="19"/>
+          <w:lang w:val="en-US"/>
+        </w:rPr>
+        <w:t xml:space="preserve">                </w:t>
+      </w:r>
+      <w:proofErr w:type="gramStart"/>
+      <w:r>
+        <w:rPr>
+          <w:rFonts w:ascii="Consolas" w:hAnsi="Consolas" w:cs="Consolas"/>
+          <w:color w:val="000000"/>
+          <w:sz w:val="19"/>
+          <w:szCs w:val="19"/>
+          <w:lang w:val="en-US"/>
+        </w:rPr>
+        <w:t>list.Add(</w:t>
+      </w:r>
+      <w:proofErr w:type="gramEnd"/>
+      <w:r>
+        <w:rPr>
+          <w:rFonts w:ascii="Consolas" w:hAnsi="Consolas" w:cs="Consolas"/>
+          <w:color w:val="000000"/>
+          <w:sz w:val="19"/>
+          <w:szCs w:val="19"/>
+          <w:lang w:val="en-US"/>
+        </w:rPr>
+        <w:t>item);</w:t>
+      </w:r>
+    </w:p>
+    <w:p>
+      <w:pPr>
+        <w:autoSpaceDE w:val="0"/>
+        <w:autoSpaceDN w:val="0"/>
+        <w:adjustRightInd w:val="0"/>
+        <w:spacing w:after="0" w:line="240" w:lineRule="auto"/>
+        <w:rPr>
+          <w:rFonts w:ascii="Consolas" w:hAnsi="Consolas" w:cs="Consolas"/>
+          <w:color w:val="000000"/>
+          <w:sz w:val="19"/>
+          <w:szCs w:val="19"/>
+          <w:lang w:val="en-US"/>
+        </w:rPr>
+      </w:pPr>
+      <w:r>
+        <w:rPr>
+          <w:rFonts w:ascii="Consolas" w:hAnsi="Consolas" w:cs="Consolas"/>
+          <w:color w:val="000000"/>
+          <w:sz w:val="19"/>
+          <w:szCs w:val="19"/>
+          <w:lang w:val="en-US"/>
+        </w:rPr>
+        <w:t xml:space="preserve">            }</w:t>
+      </w:r>
+    </w:p>
+    <w:p>
+      <w:pPr>
+        <w:autoSpaceDE w:val="0"/>
+        <w:autoSpaceDN w:val="0"/>
+        <w:adjustRightInd w:val="0"/>
+        <w:spacing w:after="0" w:line="240" w:lineRule="auto"/>
+        <w:rPr>
+          <w:rFonts w:ascii="Consolas" w:hAnsi="Consolas" w:cs="Consolas"/>
+          <w:color w:val="000000"/>
+          <w:sz w:val="19"/>
+          <w:szCs w:val="19"/>
+          <w:lang w:val="en-US"/>
+        </w:rPr>
+      </w:pPr>
+      <w:r>
+        <w:rPr>
+          <w:rFonts w:ascii="Consolas" w:hAnsi="Consolas" w:cs="Consolas"/>
+          <w:color w:val="000000"/>
+          <w:sz w:val="19"/>
+          <w:szCs w:val="19"/>
+          <w:lang w:val="en-US"/>
+        </w:rPr>
+        <w:t xml:space="preserve">            </w:t>
+      </w:r>
+      <w:proofErr w:type="gramStart"/>
+      <w:r>
+        <w:rPr>
+          <w:rFonts w:ascii="Consolas" w:hAnsi="Consolas" w:cs="Consolas"/>
+          <w:color w:val="0000FF"/>
+          <w:sz w:val="19"/>
+          <w:szCs w:val="19"/>
+          <w:lang w:val="en-US"/>
+        </w:rPr>
+        <w:t>string</w:t>
+      </w:r>
+      <w:proofErr w:type="gramEnd"/>
+      <w:r>
+        <w:rPr>
+          <w:rFonts w:ascii="Consolas" w:hAnsi="Consolas" w:cs="Consolas"/>
+          <w:color w:val="000000"/>
+          <w:sz w:val="19"/>
+          <w:szCs w:val="19"/>
+          <w:lang w:val="en-US"/>
+        </w:rPr>
+        <w:t xml:space="preserve"> res = </w:t>
+      </w:r>
+      <w:r>
+        <w:rPr>
+          <w:rFonts w:ascii="Consolas" w:hAnsi="Consolas" w:cs="Consolas"/>
+          <w:color w:val="A31515"/>
+          <w:sz w:val="19"/>
+          <w:szCs w:val="19"/>
+          <w:lang w:val="en-US"/>
+        </w:rPr>
+        <w:t>""</w:t>
+      </w:r>
+      <w:r>
+        <w:rPr>
+          <w:rFonts w:ascii="Consolas" w:hAnsi="Consolas" w:cs="Consolas"/>
+          <w:color w:val="000000"/>
+          <w:sz w:val="19"/>
+          <w:szCs w:val="19"/>
+          <w:lang w:val="en-US"/>
+        </w:rPr>
+        <w:t>;</w:t>
+      </w:r>
+    </w:p>
+    <w:p>
+      <w:pPr>
+        <w:autoSpaceDE w:val="0"/>
+        <w:autoSpaceDN w:val="0"/>
+        <w:adjustRightInd w:val="0"/>
+        <w:spacing w:after="0" w:line="240" w:lineRule="auto"/>
+        <w:rPr>
+          <w:rFonts w:ascii="Consolas" w:hAnsi="Consolas" w:cs="Consolas"/>
+          <w:color w:val="000000"/>
+          <w:sz w:val="19"/>
+          <w:szCs w:val="19"/>
+          <w:lang w:val="en-US"/>
+        </w:rPr>
+      </w:pPr>
+      <w:r>
+        <w:rPr>
+          <w:rFonts w:ascii="Consolas" w:hAnsi="Consolas" w:cs="Consolas"/>
+          <w:color w:val="000000"/>
+          <w:sz w:val="19"/>
+          <w:szCs w:val="19"/>
+          <w:lang w:val="en-US"/>
+        </w:rPr>
+        <w:t xml:space="preserve">            List&lt;</w:t>
+      </w:r>
+      <w:r>
+        <w:rPr>
+          <w:rFonts w:ascii="Consolas" w:hAnsi="Consolas" w:cs="Consolas"/>
+          <w:color w:val="0000FF"/>
+          <w:sz w:val="19"/>
+          <w:szCs w:val="19"/>
+          <w:lang w:val="en-US"/>
+        </w:rPr>
+        <w:t>string</w:t>
+      </w:r>
+      <w:r>
+        <w:rPr>
+          <w:rFonts w:ascii="Consolas" w:hAnsi="Consolas" w:cs="Consolas"/>
+          <w:color w:val="000000"/>
+          <w:sz w:val="19"/>
+          <w:szCs w:val="19"/>
+          <w:lang w:val="en-US"/>
+        </w:rPr>
+        <w:t>&gt; newList = list.ConvertAll&lt;</w:t>
+      </w:r>
+      <w:r>
+        <w:rPr>
+          <w:rFonts w:ascii="Consolas" w:hAnsi="Consolas" w:cs="Consolas"/>
+          <w:color w:val="0000FF"/>
+          <w:sz w:val="19"/>
+          <w:szCs w:val="19"/>
+          <w:lang w:val="en-US"/>
+        </w:rPr>
+        <w:t>string</w:t>
+      </w:r>
+      <w:proofErr w:type="gramStart"/>
+      <w:r>
+        <w:rPr>
+          <w:rFonts w:ascii="Consolas" w:hAnsi="Consolas" w:cs="Consolas"/>
+          <w:color w:val="000000"/>
+          <w:sz w:val="19"/>
+          <w:szCs w:val="19"/>
+          <w:lang w:val="en-US"/>
+        </w:rPr>
+        <w:t>&gt;(</w:t>
+      </w:r>
+      <w:proofErr w:type="gramEnd"/>
+      <w:r>
+        <w:rPr>
+          <w:rFonts w:ascii="Consolas" w:hAnsi="Consolas" w:cs="Consolas"/>
+          <w:color w:val="000000"/>
+          <w:sz w:val="19"/>
+          <w:szCs w:val="19"/>
+          <w:lang w:val="en-US"/>
+        </w:rPr>
+        <w:t>i =&gt; i.ToString());</w:t>
+      </w:r>
+    </w:p>
+    <w:p>
+      <w:pPr>
+        <w:autoSpaceDE w:val="0"/>
+        <w:autoSpaceDN w:val="0"/>
+        <w:adjustRightInd w:val="0"/>
+        <w:spacing w:after="0" w:line="240" w:lineRule="auto"/>
+        <w:rPr>
+          <w:rFonts w:ascii="Consolas" w:hAnsi="Consolas" w:cs="Consolas"/>
+          <w:color w:val="000000"/>
+          <w:sz w:val="19"/>
+          <w:szCs w:val="19"/>
+          <w:lang w:val="en-US"/>
+        </w:rPr>
+      </w:pPr>
+      <w:r>
+        <w:rPr>
+          <w:rFonts w:ascii="Consolas" w:hAnsi="Consolas" w:cs="Consolas"/>
+          <w:color w:val="000000"/>
+          <w:sz w:val="19"/>
+          <w:szCs w:val="19"/>
+          <w:lang w:val="en-US"/>
+        </w:rPr>
+        <w:t xml:space="preserve">            </w:t>
+      </w:r>
+      <w:proofErr w:type="gramStart"/>
+      <w:r>
+        <w:rPr>
+          <w:rFonts w:ascii="Consolas" w:hAnsi="Consolas" w:cs="Consolas"/>
+          <w:color w:val="000000"/>
+          <w:sz w:val="19"/>
+          <w:szCs w:val="19"/>
+          <w:lang w:val="en-US"/>
+        </w:rPr>
+        <w:t>newList.Sort(</w:t>
+      </w:r>
+      <w:proofErr w:type="gramEnd"/>
+      <w:r>
+        <w:rPr>
+          <w:rFonts w:ascii="Consolas" w:hAnsi="Consolas" w:cs="Consolas"/>
+          <w:color w:val="000000"/>
+          <w:sz w:val="19"/>
+          <w:szCs w:val="19"/>
+          <w:lang w:val="en-US"/>
+        </w:rPr>
+        <w:t>MyCompare);</w:t>
+      </w:r>
+    </w:p>
+    <w:p>
+      <w:pPr>
+        <w:autoSpaceDE w:val="0"/>
+        <w:autoSpaceDN w:val="0"/>
+        <w:adjustRightInd w:val="0"/>
+        <w:spacing w:after="0" w:line="240" w:lineRule="auto"/>
+        <w:rPr>
+          <w:rFonts w:ascii="Consolas" w:hAnsi="Consolas" w:cs="Consolas"/>
+          <w:color w:val="000000"/>
+          <w:sz w:val="19"/>
+          <w:szCs w:val="19"/>
+          <w:lang w:val="en-US"/>
+        </w:rPr>
+      </w:pPr>
+      <w:r>
+        <w:rPr>
+          <w:rFonts w:ascii="Consolas" w:hAnsi="Consolas" w:cs="Consolas"/>
+          <w:color w:val="000000"/>
+          <w:sz w:val="19"/>
+          <w:szCs w:val="19"/>
+          <w:lang w:val="en-US"/>
+        </w:rPr>
+        <w:t xml:space="preserve">            </w:t>
+      </w:r>
+      <w:proofErr w:type="gramStart"/>
+      <w:r>
+        <w:rPr>
+          <w:rFonts w:ascii="Consolas" w:hAnsi="Consolas" w:cs="Consolas"/>
+          <w:color w:val="0000FF"/>
+          <w:sz w:val="19"/>
+          <w:szCs w:val="19"/>
+          <w:lang w:val="en-US"/>
+        </w:rPr>
+        <w:t>for</w:t>
+      </w:r>
+      <w:proofErr w:type="gramEnd"/>
+      <w:r>
+        <w:rPr>
+          <w:rFonts w:ascii="Consolas" w:hAnsi="Consolas" w:cs="Consolas"/>
+          <w:color w:val="000000"/>
+          <w:sz w:val="19"/>
+          <w:szCs w:val="19"/>
+          <w:lang w:val="en-US"/>
+        </w:rPr>
+        <w:t xml:space="preserve"> (</w:t>
+      </w:r>
+      <w:r>
+        <w:rPr>
+          <w:rFonts w:ascii="Consolas" w:hAnsi="Consolas" w:cs="Consolas"/>
+          <w:color w:val="0000FF"/>
+          <w:sz w:val="19"/>
+          <w:szCs w:val="19"/>
+          <w:lang w:val="en-US"/>
+        </w:rPr>
+        <w:t>int</w:t>
+      </w:r>
+      <w:r>
+        <w:rPr>
+          <w:rFonts w:ascii="Consolas" w:hAnsi="Consolas" w:cs="Consolas"/>
+          <w:color w:val="000000"/>
+          <w:sz w:val="19"/>
+          <w:szCs w:val="19"/>
+          <w:lang w:val="en-US"/>
+        </w:rPr>
+        <w:t xml:space="preserve"> i = 0; i &lt; list.Count; i++)</w:t>
+      </w:r>
+    </w:p>
+    <w:p>
+      <w:pPr>
+        <w:autoSpaceDE w:val="0"/>
+        <w:autoSpaceDN w:val="0"/>
+        <w:adjustRightInd w:val="0"/>
+        <w:spacing w:after="0" w:line="240" w:lineRule="auto"/>
+        <w:rPr>
+          <w:rFonts w:ascii="Consolas" w:hAnsi="Consolas" w:cs="Consolas"/>
+          <w:color w:val="000000"/>
+          <w:sz w:val="19"/>
+          <w:szCs w:val="19"/>
+          <w:lang w:val="en-US"/>
+        </w:rPr>
+      </w:pPr>
+      <w:r>
+        <w:rPr>
+          <w:rFonts w:ascii="Consolas" w:hAnsi="Consolas" w:cs="Consolas"/>
+          <w:color w:val="000000"/>
+          <w:sz w:val="19"/>
+          <w:szCs w:val="19"/>
+          <w:lang w:val="en-US"/>
+        </w:rPr>
+        <w:t xml:space="preserve">            {</w:t>
+      </w:r>
+    </w:p>
+    <w:p>
+      <w:pPr>
+        <w:autoSpaceDE w:val="0"/>
+        <w:autoSpaceDN w:val="0"/>
+        <w:adjustRightInd w:val="0"/>
+        <w:spacing w:after="0" w:line="240" w:lineRule="auto"/>
+        <w:rPr>
+          <w:rFonts w:ascii="Consolas" w:hAnsi="Consolas" w:cs="Consolas"/>
+          <w:color w:val="000000"/>
+          <w:sz w:val="19"/>
+          <w:szCs w:val="19"/>
+          <w:lang w:val="en-US"/>
+        </w:rPr>
+      </w:pPr>
+      <w:r>
+        <w:rPr>
+          <w:rFonts w:ascii="Consolas" w:hAnsi="Consolas" w:cs="Consolas"/>
+          <w:color w:val="000000"/>
+          <w:sz w:val="19"/>
+          <w:szCs w:val="19"/>
+          <w:lang w:val="en-US"/>
+        </w:rPr>
+        <w:t xml:space="preserve">                </w:t>
+      </w:r>
+      <w:proofErr w:type="gramStart"/>
+      <w:r>
+        <w:rPr>
+          <w:rFonts w:ascii="Consolas" w:hAnsi="Consolas" w:cs="Consolas"/>
+          <w:color w:val="000000"/>
+          <w:sz w:val="19"/>
+          <w:szCs w:val="19"/>
+          <w:lang w:val="en-US"/>
+        </w:rPr>
+        <w:t>res</w:t>
+      </w:r>
+      <w:proofErr w:type="gramEnd"/>
+      <w:r>
+        <w:rPr>
+          <w:rFonts w:ascii="Consolas" w:hAnsi="Consolas" w:cs="Consolas"/>
+          <w:color w:val="000000"/>
+          <w:sz w:val="19"/>
+          <w:szCs w:val="19"/>
+          <w:lang w:val="en-US"/>
+        </w:rPr>
+        <w:t xml:space="preserve"> += newList[i];</w:t>
+      </w:r>
+    </w:p>
+    <w:p>
+      <w:pPr>
+        <w:autoSpaceDE w:val="0"/>
+        <w:autoSpaceDN w:val="0"/>
+        <w:adjustRightInd w:val="0"/>
+        <w:spacing w:after="0" w:line="240" w:lineRule="auto"/>
+        <w:rPr>
+          <w:rFonts w:ascii="Consolas" w:hAnsi="Consolas" w:cs="Consolas"/>
+          <w:color w:val="000000"/>
+          <w:sz w:val="19"/>
+          <w:szCs w:val="19"/>
+          <w:lang w:val="en-US"/>
+        </w:rPr>
+      </w:pPr>
+      <w:r>
+        <w:rPr>
+          <w:rFonts w:ascii="Consolas" w:hAnsi="Consolas" w:cs="Consolas"/>
+          <w:color w:val="000000"/>
+          <w:sz w:val="19"/>
+          <w:szCs w:val="19"/>
+          <w:lang w:val="en-US"/>
+        </w:rPr>
+        <w:t xml:space="preserve">            }</w:t>
+      </w:r>
+    </w:p>
+    <w:p>
+      <w:pPr>
+        <w:autoSpaceDE w:val="0"/>
+        <w:autoSpaceDN w:val="0"/>
+        <w:adjustRightInd w:val="0"/>
+        <w:spacing w:after="0" w:line="240" w:lineRule="auto"/>
+        <w:rPr>
+          <w:rFonts w:ascii="Consolas" w:hAnsi="Consolas" w:cs="Consolas"/>
+          <w:color w:val="000000"/>
+          <w:sz w:val="19"/>
+          <w:szCs w:val="19"/>
+          <w:lang w:val="en-US"/>
+        </w:rPr>
+      </w:pPr>
+      <w:r>
+        <w:rPr>
+          <w:rFonts w:ascii="Consolas" w:hAnsi="Consolas" w:cs="Consolas"/>
+          <w:color w:val="000000"/>
+          <w:sz w:val="19"/>
+          <w:szCs w:val="19"/>
+          <w:lang w:val="en-US"/>
+        </w:rPr>
+        <w:t xml:space="preserve">            </w:t>
+      </w:r>
+      <w:proofErr w:type="gramStart"/>
+      <w:r>
+        <w:rPr>
+          <w:rFonts w:ascii="Consolas" w:hAnsi="Consolas" w:cs="Consolas"/>
+          <w:color w:val="0000FF"/>
+          <w:sz w:val="19"/>
+          <w:szCs w:val="19"/>
+          <w:lang w:val="en-US"/>
+        </w:rPr>
+        <w:t>if</w:t>
+      </w:r>
+      <w:proofErr w:type="gramEnd"/>
+      <w:r>
+        <w:rPr>
+          <w:rFonts w:ascii="Consolas" w:hAnsi="Consolas" w:cs="Consolas"/>
+          <w:color w:val="000000"/>
+          <w:sz w:val="19"/>
+          <w:szCs w:val="19"/>
+          <w:lang w:val="en-US"/>
+        </w:rPr>
+        <w:t xml:space="preserve"> (res[0] == </w:t>
+      </w:r>
+      <w:r>
+        <w:rPr>
+          <w:rFonts w:ascii="Consolas" w:hAnsi="Consolas" w:cs="Consolas"/>
+          <w:color w:val="A31515"/>
+          <w:sz w:val="19"/>
+          <w:szCs w:val="19"/>
+          <w:lang w:val="en-US"/>
+        </w:rPr>
+        <w:t>'0'</w:t>
+      </w:r>
+      <w:r>
+        <w:rPr>
+          <w:rFonts w:ascii="Consolas" w:hAnsi="Consolas" w:cs="Consolas"/>
+          <w:color w:val="000000"/>
+          <w:sz w:val="19"/>
+          <w:szCs w:val="19"/>
+          <w:lang w:val="en-US"/>
+        </w:rPr>
+        <w:t xml:space="preserve"> &amp;&amp; res.Length &gt; 1)</w:t>
+      </w:r>
+    </w:p>
+    <w:p>
+      <w:pPr>
+        <w:autoSpaceDE w:val="0"/>
+        <w:autoSpaceDN w:val="0"/>
+        <w:adjustRightInd w:val="0"/>
+        <w:spacing w:after="0" w:line="240" w:lineRule="auto"/>
+        <w:rPr>
+          <w:rFonts w:ascii="Consolas" w:hAnsi="Consolas" w:cs="Consolas"/>
+          <w:color w:val="000000"/>
+          <w:sz w:val="19"/>
+          <w:szCs w:val="19"/>
+          <w:lang w:val="en-US"/>
+        </w:rPr>
+      </w:pPr>
+      <w:r>
+        <w:rPr>
+          <w:rFonts w:ascii="Consolas" w:hAnsi="Consolas" w:cs="Consolas"/>
+          <w:color w:val="000000"/>
+          <w:sz w:val="19"/>
+          <w:szCs w:val="19"/>
+          <w:lang w:val="en-US"/>
+        </w:rPr>
+        <w:t xml:space="preserve">            {</w:t>
+      </w:r>
+    </w:p>
+    <w:p>
+      <w:pPr>
+        <w:autoSpaceDE w:val="0"/>
+        <w:autoSpaceDN w:val="0"/>
+        <w:adjustRightInd w:val="0"/>
+        <w:spacing w:after="0" w:line="240" w:lineRule="auto"/>
+        <w:rPr>
+          <w:rFonts w:ascii="Consolas" w:hAnsi="Consolas" w:cs="Consolas"/>
+          <w:color w:val="000000"/>
+          <w:sz w:val="19"/>
+          <w:szCs w:val="19"/>
+          <w:lang w:val="en-US"/>
+        </w:rPr>
+      </w:pPr>
+      <w:r>
+        <w:rPr>
+          <w:rFonts w:ascii="Consolas" w:hAnsi="Consolas" w:cs="Consolas"/>
+          <w:color w:val="000000"/>
+          <w:sz w:val="19"/>
+          <w:szCs w:val="19"/>
+          <w:lang w:val="en-US"/>
+        </w:rPr>
+        <w:t xml:space="preserve">                </w:t>
+      </w:r>
+      <w:proofErr w:type="gramStart"/>
+      <w:r>
+        <w:rPr>
+          <w:rFonts w:ascii="Consolas" w:hAnsi="Consolas" w:cs="Consolas"/>
+          <w:color w:val="0000FF"/>
+          <w:sz w:val="19"/>
+          <w:szCs w:val="19"/>
+          <w:lang w:val="en-US"/>
+        </w:rPr>
+        <w:t>return</w:t>
+      </w:r>
+      <w:proofErr w:type="gramEnd"/>
+      <w:r>
+        <w:rPr>
+          <w:rFonts w:ascii="Consolas" w:hAnsi="Consolas" w:cs="Consolas"/>
+          <w:color w:val="000000"/>
+          <w:sz w:val="19"/>
+          <w:szCs w:val="19"/>
+          <w:lang w:val="en-US"/>
+        </w:rPr>
+        <w:t xml:space="preserve"> </w:t>
+      </w:r>
+      <w:r>
+        <w:rPr>
+          <w:rFonts w:ascii="Consolas" w:hAnsi="Consolas" w:cs="Consolas"/>
+          <w:color w:val="A31515"/>
+          <w:sz w:val="19"/>
+          <w:szCs w:val="19"/>
+          <w:lang w:val="en-US"/>
+        </w:rPr>
+        <w:t>"0"</w:t>
+      </w:r>
+      <w:r>
+        <w:rPr>
+          <w:rFonts w:ascii="Consolas" w:hAnsi="Consolas" w:cs="Consolas"/>
+          <w:color w:val="000000"/>
+          <w:sz w:val="19"/>
+          <w:szCs w:val="19"/>
+          <w:lang w:val="en-US"/>
+        </w:rPr>
+        <w:t>;</w:t>
+      </w:r>
+    </w:p>
+    <w:p>
+      <w:pPr>
+        <w:autoSpaceDE w:val="0"/>
+        <w:autoSpaceDN w:val="0"/>
+        <w:adjustRightInd w:val="0"/>
+        <w:spacing w:after="0" w:line="240" w:lineRule="auto"/>
+        <w:rPr>
+          <w:rFonts w:ascii="Consolas" w:hAnsi="Consolas" w:cs="Consolas"/>
+          <w:color w:val="000000"/>
+          <w:sz w:val="19"/>
+          <w:szCs w:val="19"/>
+          <w:lang w:val="en-US"/>
+        </w:rPr>
+      </w:pPr>
+      <w:r>
+        <w:rPr>
+          <w:rFonts w:ascii="Consolas" w:hAnsi="Consolas" w:cs="Consolas"/>
+          <w:color w:val="000000"/>
+          <w:sz w:val="19"/>
+          <w:szCs w:val="19"/>
+          <w:lang w:val="en-US"/>
+        </w:rPr>
+        <w:t xml:space="preserve">            }</w:t>
+      </w:r>
+    </w:p>
+    <w:p>
+      <w:pPr>
+        <w:autoSpaceDE w:val="0"/>
+        <w:autoSpaceDN w:val="0"/>
+        <w:adjustRightInd w:val="0"/>
+        <w:spacing w:after="0" w:line="240" w:lineRule="auto"/>
+        <w:rPr>
+          <w:rFonts w:ascii="Consolas" w:hAnsi="Consolas" w:cs="Consolas"/>
+          <w:color w:val="000000"/>
+          <w:sz w:val="19"/>
+          <w:szCs w:val="19"/>
+          <w:lang w:val="en-US"/>
+        </w:rPr>
+      </w:pPr>
+      <w:r>
+        <w:rPr>
+          <w:rFonts w:ascii="Consolas" w:hAnsi="Consolas" w:cs="Consolas"/>
+          <w:color w:val="000000"/>
+          <w:sz w:val="19"/>
+          <w:szCs w:val="19"/>
+          <w:lang w:val="en-US"/>
+        </w:rPr>
+        <w:t xml:space="preserve">            </w:t>
+      </w:r>
+      <w:proofErr w:type="gramStart"/>
+      <w:r>
+        <w:rPr>
+          <w:rFonts w:ascii="Consolas" w:hAnsi="Consolas" w:cs="Consolas"/>
+          <w:color w:val="0000FF"/>
+          <w:sz w:val="19"/>
+          <w:szCs w:val="19"/>
+          <w:lang w:val="en-US"/>
+        </w:rPr>
+        <w:t>return</w:t>
+      </w:r>
+      <w:proofErr w:type="gramEnd"/>
+      <w:r>
+        <w:rPr>
+          <w:rFonts w:ascii="Consolas" w:hAnsi="Consolas" w:cs="Consolas"/>
+          <w:color w:val="000000"/>
+          <w:sz w:val="19"/>
+          <w:szCs w:val="19"/>
+          <w:lang w:val="en-US"/>
+        </w:rPr>
+        <w:t xml:space="preserve"> res;</w:t>
+      </w:r>
+    </w:p>
+    <w:p>
+      <w:pPr>
+        <w:autoSpaceDE w:val="0"/>
+        <w:autoSpaceDN w:val="0"/>
+        <w:adjustRightInd w:val="0"/>
+        <w:spacing w:after="0" w:line="240" w:lineRule="auto"/>
+        <w:rPr>
+          <w:rFonts w:ascii="Consolas" w:hAnsi="Consolas" w:cs="Consolas"/>
+          <w:color w:val="000000"/>
+          <w:sz w:val="19"/>
+          <w:szCs w:val="19"/>
+          <w:lang w:val="en-US"/>
+        </w:rPr>
+      </w:pPr>
+    </w:p>
+    <w:p>
+      <w:pPr>
+        <w:autoSpaceDE w:val="0"/>
+        <w:autoSpaceDN w:val="0"/>
+        <w:adjustRightInd w:val="0"/>
+        <w:spacing w:after="0" w:line="240" w:lineRule="auto"/>
+        <w:rPr>
+          <w:rFonts w:ascii="Consolas" w:hAnsi="Consolas" w:cs="Consolas"/>
+          <w:color w:val="000000"/>
+          <w:sz w:val="19"/>
+          <w:szCs w:val="19"/>
+          <w:lang w:val="en-US"/>
+        </w:rPr>
+      </w:pPr>
+      <w:r>
+        <w:rPr>
+          <w:rFonts w:ascii="Consolas" w:hAnsi="Consolas" w:cs="Consolas"/>
+          <w:color w:val="000000"/>
+          <w:sz w:val="19"/>
+          <w:szCs w:val="19"/>
+          <w:lang w:val="en-US"/>
+        </w:rPr>
+        <w:t xml:space="preserve">            </w:t>
+      </w:r>
+      <w:proofErr w:type="gramStart"/>
+      <w:r>
+        <w:rPr>
+          <w:rFonts w:ascii="Consolas" w:hAnsi="Consolas" w:cs="Consolas"/>
+          <w:color w:val="0000FF"/>
+          <w:sz w:val="19"/>
+          <w:szCs w:val="19"/>
+          <w:lang w:val="en-US"/>
+        </w:rPr>
+        <w:t>static</w:t>
+      </w:r>
+      <w:proofErr w:type="gramEnd"/>
+      <w:r>
+        <w:rPr>
+          <w:rFonts w:ascii="Consolas" w:hAnsi="Consolas" w:cs="Consolas"/>
+          <w:color w:val="000000"/>
+          <w:sz w:val="19"/>
+          <w:szCs w:val="19"/>
+          <w:lang w:val="en-US"/>
+        </w:rPr>
+        <w:t xml:space="preserve"> </w:t>
+      </w:r>
+      <w:r>
+        <w:rPr>
+          <w:rFonts w:ascii="Consolas" w:hAnsi="Consolas" w:cs="Consolas"/>
+          <w:color w:val="0000FF"/>
+          <w:sz w:val="19"/>
+          <w:szCs w:val="19"/>
+          <w:lang w:val="en-US"/>
+        </w:rPr>
+        <w:t>int</w:t>
+      </w:r>
+      <w:r>
+        <w:rPr>
+          <w:rFonts w:ascii="Consolas" w:hAnsi="Consolas" w:cs="Consolas"/>
+          <w:color w:val="000000"/>
+          <w:sz w:val="19"/>
+          <w:szCs w:val="19"/>
+          <w:lang w:val="en-US"/>
+        </w:rPr>
+        <w:t xml:space="preserve"> MyCompare(</w:t>
+      </w:r>
+      <w:r>
+        <w:rPr>
+          <w:rFonts w:ascii="Consolas" w:hAnsi="Consolas" w:cs="Consolas"/>
+          <w:color w:val="0000FF"/>
+          <w:sz w:val="19"/>
+          <w:szCs w:val="19"/>
+          <w:lang w:val="en-US"/>
+        </w:rPr>
+        <w:t>string</w:t>
+      </w:r>
+      <w:r>
+        <w:rPr>
+          <w:rFonts w:ascii="Consolas" w:hAnsi="Consolas" w:cs="Consolas"/>
+          <w:color w:val="000000"/>
+          <w:sz w:val="19"/>
+          <w:szCs w:val="19"/>
+          <w:lang w:val="en-US"/>
+        </w:rPr>
+        <w:t xml:space="preserve"> first, </w:t>
+      </w:r>
+      <w:r>
+        <w:rPr>
+          <w:rFonts w:ascii="Consolas" w:hAnsi="Consolas" w:cs="Consolas"/>
+          <w:color w:val="0000FF"/>
+          <w:sz w:val="19"/>
+          <w:szCs w:val="19"/>
+          <w:lang w:val="en-US"/>
+        </w:rPr>
+        <w:t>string</w:t>
+      </w:r>
+      <w:r>
+        <w:rPr>
+          <w:rFonts w:ascii="Consolas" w:hAnsi="Consolas" w:cs="Consolas"/>
+          <w:color w:val="000000"/>
+          <w:sz w:val="19"/>
+          <w:szCs w:val="19"/>
+          <w:lang w:val="en-US"/>
+        </w:rPr>
+        <w:t xml:space="preserve"> second)</w:t>
+      </w:r>
+    </w:p>
+    <w:p>
+      <w:pPr>
+        <w:autoSpaceDE w:val="0"/>
+        <w:autoSpaceDN w:val="0"/>
+        <w:adjustRightInd w:val="0"/>
+        <w:spacing w:after="0" w:line="240" w:lineRule="auto"/>
+        <w:rPr>
+          <w:rFonts w:ascii="Consolas" w:hAnsi="Consolas" w:cs="Consolas"/>
+          <w:color w:val="000000"/>
+          <w:sz w:val="19"/>
+          <w:szCs w:val="19"/>
+          <w:lang w:val="en-US"/>
+        </w:rPr>
+      </w:pPr>
+      <w:r>
+        <w:rPr>
+          <w:rFonts w:ascii="Consolas" w:hAnsi="Consolas" w:cs="Consolas"/>
+          <w:color w:val="000000"/>
+          <w:sz w:val="19"/>
+          <w:szCs w:val="19"/>
+          <w:lang w:val="en-US"/>
+        </w:rPr>
+        <w:t xml:space="preserve">            {</w:t>
+      </w:r>
+    </w:p>
+    <w:p>
+      <w:pPr>
+        <w:autoSpaceDE w:val="0"/>
+        <w:autoSpaceDN w:val="0"/>
+        <w:adjustRightInd w:val="0"/>
+        <w:spacing w:after="0" w:line="240" w:lineRule="auto"/>
+        <w:rPr>
+          <w:rFonts w:ascii="Consolas" w:hAnsi="Consolas" w:cs="Consolas"/>
+          <w:color w:val="000000"/>
+          <w:sz w:val="19"/>
+          <w:szCs w:val="19"/>
+          <w:lang w:val="en-US"/>
+        </w:rPr>
+      </w:pPr>
+      <w:r>
+        <w:rPr>
+          <w:rFonts w:ascii="Consolas" w:hAnsi="Consolas" w:cs="Consolas"/>
+          <w:color w:val="000000"/>
+          <w:sz w:val="19"/>
+          <w:szCs w:val="19"/>
+          <w:lang w:val="en-US"/>
+        </w:rPr>
+        <w:t xml:space="preserve">                </w:t>
+      </w:r>
+      <w:proofErr w:type="gramStart"/>
+      <w:r>
+        <w:rPr>
+          <w:rFonts w:ascii="Consolas" w:hAnsi="Consolas" w:cs="Consolas"/>
+          <w:color w:val="0000FF"/>
+          <w:sz w:val="19"/>
+          <w:szCs w:val="19"/>
+          <w:lang w:val="en-US"/>
+        </w:rPr>
+        <w:t>string</w:t>
+      </w:r>
+      <w:proofErr w:type="gramEnd"/>
+      <w:r>
+        <w:rPr>
+          <w:rFonts w:ascii="Consolas" w:hAnsi="Consolas" w:cs="Consolas"/>
+          <w:color w:val="000000"/>
+          <w:sz w:val="19"/>
+          <w:szCs w:val="19"/>
+          <w:lang w:val="en-US"/>
+        </w:rPr>
+        <w:t xml:space="preserve"> f = first + second;</w:t>
+      </w:r>
+    </w:p>
+    <w:p>
+      <w:pPr>
+        <w:autoSpaceDE w:val="0"/>
+        <w:autoSpaceDN w:val="0"/>
+        <w:adjustRightInd w:val="0"/>
+        <w:spacing w:after="0" w:line="240" w:lineRule="auto"/>
+        <w:rPr>
+          <w:rFonts w:ascii="Consolas" w:hAnsi="Consolas" w:cs="Consolas"/>
+          <w:color w:val="000000"/>
+          <w:sz w:val="19"/>
+          <w:szCs w:val="19"/>
+          <w:lang w:val="en-US"/>
+        </w:rPr>
+      </w:pPr>
+      <w:r>
+        <w:rPr>
+          <w:rFonts w:ascii="Consolas" w:hAnsi="Consolas" w:cs="Consolas"/>
+          <w:color w:val="000000"/>
+          <w:sz w:val="19"/>
+          <w:szCs w:val="19"/>
+          <w:lang w:val="en-US"/>
+        </w:rPr>
+        <w:t xml:space="preserve">                </w:t>
+      </w:r>
+      <w:proofErr w:type="gramStart"/>
+      <w:r>
+        <w:rPr>
+          <w:rFonts w:ascii="Consolas" w:hAnsi="Consolas" w:cs="Consolas"/>
+          <w:color w:val="0000FF"/>
+          <w:sz w:val="19"/>
+          <w:szCs w:val="19"/>
+          <w:lang w:val="en-US"/>
+        </w:rPr>
+        <w:t>string</w:t>
+      </w:r>
+      <w:proofErr w:type="gramEnd"/>
+      <w:r>
+        <w:rPr>
+          <w:rFonts w:ascii="Consolas" w:hAnsi="Consolas" w:cs="Consolas"/>
+          <w:color w:val="000000"/>
+          <w:sz w:val="19"/>
+          <w:szCs w:val="19"/>
+          <w:lang w:val="en-US"/>
+        </w:rPr>
+        <w:t xml:space="preserve"> s = second + first;</w:t>
+      </w:r>
+    </w:p>
+    <w:p>
+      <w:pPr>
+        <w:autoSpaceDE w:val="0"/>
+        <w:autoSpaceDN w:val="0"/>
+        <w:adjustRightInd w:val="0"/>
+        <w:spacing w:after="0" w:line="240" w:lineRule="auto"/>
+        <w:rPr>
+          <w:rFonts w:ascii="Consolas" w:hAnsi="Consolas" w:cs="Consolas"/>
+          <w:color w:val="000000"/>
+          <w:sz w:val="19"/>
+          <w:szCs w:val="19"/>
+        </w:rPr>
+      </w:pPr>
+      <w:r>
+        <w:rPr>
+          <w:rFonts w:ascii="Consolas" w:hAnsi="Consolas" w:cs="Consolas"/>
+          <w:color w:val="000000"/>
+          <w:sz w:val="19"/>
+          <w:szCs w:val="19"/>
+          <w:lang w:val="en-US"/>
+        </w:rPr>
+        <w:t xml:space="preserve">                </w:t>
+      </w:r>
+      <w:r>
+        <w:rPr>
+          <w:rFonts w:ascii="Consolas" w:hAnsi="Consolas" w:cs="Consolas"/>
+          <w:color w:val="0000FF"/>
+          <w:sz w:val="19"/>
+          <w:szCs w:val="19"/>
+        </w:rPr>
+        <w:t>return</w:t>
+      </w:r>
+      <w:r>
+        <w:rPr>
+          <w:rFonts w:ascii="Consolas" w:hAnsi="Consolas" w:cs="Consolas"/>
+          <w:color w:val="000000"/>
+          <w:sz w:val="19"/>
+          <w:szCs w:val="19"/>
+        </w:rPr>
+        <w:t xml:space="preserve"> f.CompareTo(s</w:t>
+      </w:r>
+      <w:proofErr w:type="gramStart"/>
+      <w:r>
+        <w:rPr>
+          <w:rFonts w:ascii="Consolas" w:hAnsi="Consolas" w:cs="Consolas"/>
+          <w:color w:val="000000"/>
+          <w:sz w:val="19"/>
+          <w:szCs w:val="19"/>
+        </w:rPr>
+        <w:t>) &gt;</w:t>
+      </w:r>
+      <w:proofErr w:type="gramEnd"/>
+      <w:r>
+        <w:rPr>
+          <w:rFonts w:ascii="Consolas" w:hAnsi="Consolas" w:cs="Consolas"/>
+          <w:color w:val="000000"/>
+          <w:sz w:val="19"/>
+          <w:szCs w:val="19"/>
+        </w:rPr>
+        <w:t xml:space="preserve"> 0 ? -</w:t>
+      </w:r>
+      <w:proofErr w:type="gramStart"/>
+      <w:r>
+        <w:rPr>
+          <w:rFonts w:ascii="Consolas" w:hAnsi="Consolas" w:cs="Consolas"/>
+          <w:color w:val="000000"/>
+          <w:sz w:val="19"/>
+          <w:szCs w:val="19"/>
+        </w:rPr>
+        <w:t>1 :</w:t>
+      </w:r>
+      <w:proofErr w:type="gramEnd"/>
+      <w:r>
+        <w:rPr>
+          <w:rFonts w:ascii="Consolas" w:hAnsi="Consolas" w:cs="Consolas"/>
+          <w:color w:val="000000"/>
+          <w:sz w:val="19"/>
+          <w:szCs w:val="19"/>
+        </w:rPr>
+        <w:t xml:space="preserve"> 1;</w:t>
+      </w:r>
+    </w:p>
+    <w:p>
+      <w:pPr>
+        <w:autoSpaceDE w:val="0"/>
+        <w:autoSpaceDN w:val="0"/>
+        <w:adjustRightInd w:val="0"/>
+        <w:spacing w:after="0" w:line="240" w:lineRule="auto"/>
+        <w:rPr>
+          <w:rFonts w:ascii="Consolas" w:hAnsi="Consolas" w:cs="Consolas"/>
+          <w:color w:val="000000"/>
+          <w:sz w:val="19"/>
+          <w:szCs w:val="19"/>
+        </w:rPr>
+      </w:pPr>
+      <w:r>
+        <w:rPr>
+          <w:rFonts w:ascii="Consolas" w:hAnsi="Consolas" w:cs="Consolas"/>
+          <w:color w:val="000000"/>
+          <w:sz w:val="19"/>
+          <w:szCs w:val="19"/>
+        </w:rPr>
+        <w:t xml:space="preserve">            }</w:t>
+      </w:r>
+    </w:p>
+    <w:p>
+      <w:pPr>
+        <w:spacing w:after="0"/>
+        <w:jc w:val="both"/>
+        <w:rPr>
+          <w:rFonts w:ascii="Consolas" w:hAnsi="Consolas" w:cs="Consolas"/>
+          <w:color w:val="000000"/>
+          <w:sz w:val="19"/>
+          <w:szCs w:val="19"/>
+        </w:rPr>
+      </w:pPr>
+      <w:r>
+        <w:rPr>
+          <w:rFonts w:ascii="Consolas" w:hAnsi="Consolas" w:cs="Consolas"/>
+          <w:color w:val="000000"/>
+          <w:sz w:val="19"/>
+          <w:szCs w:val="19"/>
+        </w:rPr>
+        <w:t xml:space="preserve">        }</w:t>
+      </w:r>
+    </w:p>
+    <w:p>
+      <w:pPr>
+        <w:spacing w:after="0"/>
+        <w:jc w:val="both"/>
+      </w:pPr>
+      <w:r>
+        <w:t xml:space="preserve">Дана матрица mat размером m * n, значения </w:t>
+      </w:r>
+      <w:r>
+        <w:softHyphen/>
+        <w:t xml:space="preserve"> целочисленные. Напишите функцию, сортирующую каждую диагональ матрицы по возрастанию и возвращающую получившуюся матрицу.</w:t>
+      </w:r>
+    </w:p>
+    <w:p>
+      <w:pPr>
+        <w:autoSpaceDE w:val="0"/>
+        <w:autoSpaceDN w:val="0"/>
+        <w:adjustRightInd w:val="0"/>
+        <w:spacing w:after="0" w:line="240" w:lineRule="auto"/>
+        <w:rPr>
+          <w:rFonts w:ascii="Consolas" w:hAnsi="Consolas" w:cs="Consolas"/>
+          <w:color w:val="000000"/>
+          <w:sz w:val="19"/>
+          <w:szCs w:val="19"/>
+          <w:lang w:val="en-US"/>
+        </w:rPr>
+      </w:pPr>
+      <w:r>
+        <w:rPr>
+          <w:rFonts w:ascii="Consolas" w:hAnsi="Consolas" w:cs="Consolas"/>
+          <w:color w:val="0000FF"/>
+          <w:sz w:val="19"/>
+          <w:szCs w:val="19"/>
+          <w:lang w:val="en-US"/>
+        </w:rPr>
+        <w:t>static</w:t>
+      </w:r>
+      <w:r>
+        <w:rPr>
+          <w:rFonts w:ascii="Consolas" w:hAnsi="Consolas" w:cs="Consolas"/>
+          <w:color w:val="000000"/>
+          <w:sz w:val="19"/>
+          <w:szCs w:val="19"/>
+          <w:lang w:val="en-US"/>
+        </w:rPr>
+        <w:t xml:space="preserve"> </w:t>
+      </w:r>
+      <w:r>
+        <w:rPr>
+          <w:rFonts w:ascii="Consolas" w:hAnsi="Consolas" w:cs="Consolas"/>
+          <w:color w:val="0000FF"/>
+          <w:sz w:val="19"/>
+          <w:szCs w:val="19"/>
+          <w:lang w:val="en-US"/>
+        </w:rPr>
+        <w:t>int</w:t>
+      </w:r>
+      <w:r>
+        <w:rPr>
+          <w:rFonts w:ascii="Consolas" w:hAnsi="Consolas" w:cs="Consolas"/>
+          <w:color w:val="000000"/>
+          <w:sz w:val="19"/>
+          <w:szCs w:val="19"/>
+          <w:lang w:val="en-US"/>
+        </w:rPr>
+        <w:t>?[,] MatrixSort(</w:t>
+      </w:r>
+      <w:r>
+        <w:rPr>
+          <w:rFonts w:ascii="Consolas" w:hAnsi="Consolas" w:cs="Consolas"/>
+          <w:color w:val="0000FF"/>
+          <w:sz w:val="19"/>
+          <w:szCs w:val="19"/>
+          <w:lang w:val="en-US"/>
+        </w:rPr>
+        <w:t>int</w:t>
+      </w:r>
+      <w:r>
+        <w:rPr>
+          <w:rFonts w:ascii="Consolas" w:hAnsi="Consolas" w:cs="Consolas"/>
+          <w:color w:val="000000"/>
+          <w:sz w:val="19"/>
+          <w:szCs w:val="19"/>
+          <w:lang w:val="en-US"/>
+        </w:rPr>
+        <w:t>[,] input)</w:t>
+      </w:r>
+    </w:p>
+    <w:p>
+      <w:pPr>
+        <w:autoSpaceDE w:val="0"/>
+        <w:autoSpaceDN w:val="0"/>
+        <w:adjustRightInd w:val="0"/>
+        <w:spacing w:after="0" w:line="240" w:lineRule="auto"/>
+        <w:rPr>
+          <w:rFonts w:ascii="Consolas" w:hAnsi="Consolas" w:cs="Consolas"/>
+          <w:color w:val="000000"/>
+          <w:sz w:val="19"/>
+          <w:szCs w:val="19"/>
+          <w:lang w:val="en-US"/>
+        </w:rPr>
+      </w:pPr>
+      <w:r>
+        <w:rPr>
+          <w:rFonts w:ascii="Consolas" w:hAnsi="Consolas" w:cs="Consolas"/>
+          <w:color w:val="000000"/>
+          <w:sz w:val="19"/>
+          <w:szCs w:val="19"/>
+          <w:lang w:val="en-US"/>
+        </w:rPr>
+        <w:t xml:space="preserve">        {</w:t>
+      </w:r>
+    </w:p>
+    <w:p>
+      <w:pPr>
+        <w:autoSpaceDE w:val="0"/>
+        <w:autoSpaceDN w:val="0"/>
+        <w:adjustRightInd w:val="0"/>
+        <w:spacing w:after="0" w:line="240" w:lineRule="auto"/>
+        <w:rPr>
+          <w:rFonts w:ascii="Consolas" w:hAnsi="Consolas" w:cs="Consolas"/>
+          <w:color w:val="000000"/>
+          <w:sz w:val="19"/>
+          <w:szCs w:val="19"/>
+          <w:lang w:val="en-US"/>
+        </w:rPr>
+      </w:pPr>
+      <w:r>
+        <w:rPr>
+          <w:rFonts w:ascii="Consolas" w:hAnsi="Consolas" w:cs="Consolas"/>
+          <w:color w:val="000000"/>
+          <w:sz w:val="19"/>
+          <w:szCs w:val="19"/>
+          <w:lang w:val="en-US"/>
+        </w:rPr>
+        <w:t xml:space="preserve">            </w:t>
+      </w:r>
+      <w:r>
+        <w:rPr>
+          <w:rFonts w:ascii="Consolas" w:hAnsi="Consolas" w:cs="Consolas"/>
+          <w:color w:val="0000FF"/>
+          <w:sz w:val="19"/>
+          <w:szCs w:val="19"/>
+          <w:lang w:val="en-US"/>
+        </w:rPr>
+        <w:t>var</w:t>
+      </w:r>
+      <w:r>
+        <w:rPr>
+          <w:rFonts w:ascii="Consolas" w:hAnsi="Consolas" w:cs="Consolas"/>
+          <w:color w:val="000000"/>
+          <w:sz w:val="19"/>
+          <w:szCs w:val="19"/>
+          <w:lang w:val="en-US"/>
+        </w:rPr>
+        <w:t xml:space="preserve"> list = </w:t>
+      </w:r>
+      <w:r>
+        <w:rPr>
+          <w:rFonts w:ascii="Consolas" w:hAnsi="Consolas" w:cs="Consolas"/>
+          <w:color w:val="0000FF"/>
+          <w:sz w:val="19"/>
+          <w:szCs w:val="19"/>
+          <w:lang w:val="en-US"/>
+        </w:rPr>
+        <w:t>new</w:t>
+      </w:r>
+      <w:r>
+        <w:rPr>
+          <w:rFonts w:ascii="Consolas" w:hAnsi="Consolas" w:cs="Consolas"/>
+          <w:color w:val="000000"/>
+          <w:sz w:val="19"/>
+          <w:szCs w:val="19"/>
+          <w:lang w:val="en-US"/>
+        </w:rPr>
+        <w:t xml:space="preserve"> List&lt;</w:t>
+      </w:r>
+      <w:r>
+        <w:rPr>
+          <w:rFonts w:ascii="Consolas" w:hAnsi="Consolas" w:cs="Consolas"/>
+          <w:color w:val="0000FF"/>
+          <w:sz w:val="19"/>
+          <w:szCs w:val="19"/>
+          <w:lang w:val="en-US"/>
+        </w:rPr>
+        <w:t>int</w:t>
+      </w:r>
+      <w:r>
+        <w:rPr>
+          <w:rFonts w:ascii="Consolas" w:hAnsi="Consolas" w:cs="Consolas"/>
+          <w:color w:val="000000"/>
+          <w:sz w:val="19"/>
+          <w:szCs w:val="19"/>
+          <w:lang w:val="en-US"/>
+        </w:rPr>
+        <w:t>&gt;();</w:t>
+      </w:r>
+    </w:p>
+    <w:p>
+      <w:pPr>
+        <w:autoSpaceDE w:val="0"/>
+        <w:autoSpaceDN w:val="0"/>
+        <w:adjustRightInd w:val="0"/>
+        <w:spacing w:after="0" w:line="240" w:lineRule="auto"/>
+        <w:rPr>
+          <w:rFonts w:ascii="Consolas" w:hAnsi="Consolas" w:cs="Consolas"/>
+          <w:color w:val="000000"/>
+          <w:sz w:val="19"/>
+          <w:szCs w:val="19"/>
+          <w:lang w:val="en-US"/>
+        </w:rPr>
+      </w:pPr>
+      <w:r>
+        <w:rPr>
+          <w:rFonts w:ascii="Consolas" w:hAnsi="Consolas" w:cs="Consolas"/>
+          <w:color w:val="000000"/>
+          <w:sz w:val="19"/>
+          <w:szCs w:val="19"/>
+          <w:lang w:val="en-US"/>
+        </w:rPr>
+        <w:t xml:space="preserve">            </w:t>
+      </w:r>
+      <w:r>
+        <w:rPr>
+          <w:rFonts w:ascii="Consolas" w:hAnsi="Consolas" w:cs="Consolas"/>
+          <w:color w:val="0000FF"/>
+          <w:sz w:val="19"/>
+          <w:szCs w:val="19"/>
+          <w:lang w:val="en-US"/>
+        </w:rPr>
+        <w:t>foreach</w:t>
+      </w:r>
+      <w:r>
+        <w:rPr>
+          <w:rFonts w:ascii="Consolas" w:hAnsi="Consolas" w:cs="Consolas"/>
+          <w:color w:val="000000"/>
+          <w:sz w:val="19"/>
+          <w:szCs w:val="19"/>
+          <w:lang w:val="en-US"/>
+        </w:rPr>
+        <w:t xml:space="preserve"> (var val </w:t>
+      </w:r>
+      <w:r>
+        <w:rPr>
+          <w:rFonts w:ascii="Consolas" w:hAnsi="Consolas" w:cs="Consolas"/>
+          <w:color w:val="0000FF"/>
+          <w:sz w:val="19"/>
+          <w:szCs w:val="19"/>
+          <w:lang w:val="en-US"/>
+        </w:rPr>
+        <w:t>in</w:t>
+      </w:r>
+      <w:r>
+        <w:rPr>
+          <w:rFonts w:ascii="Consolas" w:hAnsi="Consolas" w:cs="Consolas"/>
+          <w:color w:val="000000"/>
+          <w:sz w:val="19"/>
+          <w:szCs w:val="19"/>
+          <w:lang w:val="en-US"/>
+        </w:rPr>
+        <w:t xml:space="preserve"> input)</w:t>
+      </w:r>
+    </w:p>
+    <w:p>
+      <w:pPr>
+        <w:autoSpaceDE w:val="0"/>
+        <w:autoSpaceDN w:val="0"/>
+        <w:adjustRightInd w:val="0"/>
+        <w:spacing w:after="0" w:line="240" w:lineRule="auto"/>
+        <w:rPr>
+          <w:rFonts w:ascii="Consolas" w:hAnsi="Consolas" w:cs="Consolas"/>
+          <w:color w:val="000000"/>
+          <w:sz w:val="19"/>
+          <w:szCs w:val="19"/>
+          <w:lang w:val="en-US"/>
+        </w:rPr>
+      </w:pPr>
+      <w:r>
+        <w:rPr>
+          <w:rFonts w:ascii="Consolas" w:hAnsi="Consolas" w:cs="Consolas"/>
+          <w:color w:val="000000"/>
+          <w:sz w:val="19"/>
+          <w:szCs w:val="19"/>
+          <w:lang w:val="en-US"/>
+        </w:rPr>
+        <w:t xml:space="preserve">            {</w:t>
+      </w:r>
+    </w:p>
+    <w:p>
+      <w:pPr>
+        <w:autoSpaceDE w:val="0"/>
+        <w:autoSpaceDN w:val="0"/>
+        <w:adjustRightInd w:val="0"/>
+        <w:spacing w:after="0" w:line="240" w:lineRule="auto"/>
+        <w:rPr>
+          <w:rFonts w:ascii="Consolas" w:hAnsi="Consolas" w:cs="Consolas"/>
+          <w:color w:val="000000"/>
+          <w:sz w:val="19"/>
+          <w:szCs w:val="19"/>
+          <w:lang w:val="en-US"/>
+        </w:rPr>
+      </w:pPr>
+      <w:r>
+        <w:rPr>
+          <w:rFonts w:ascii="Consolas" w:hAnsi="Consolas" w:cs="Consolas"/>
+          <w:color w:val="000000"/>
+          <w:sz w:val="19"/>
+          <w:szCs w:val="19"/>
+          <w:lang w:val="en-US"/>
+        </w:rPr>
+        <w:t xml:space="preserve">                list.Add(val);</w:t>
+      </w:r>
+    </w:p>
+    <w:p>
+      <w:pPr>
+        <w:autoSpaceDE w:val="0"/>
+        <w:autoSpaceDN w:val="0"/>
+        <w:adjustRightInd w:val="0"/>
+        <w:spacing w:after="0" w:line="240" w:lineRule="auto"/>
+        <w:rPr>
+          <w:rFonts w:ascii="Consolas" w:hAnsi="Consolas" w:cs="Consolas"/>
+          <w:color w:val="000000"/>
+          <w:sz w:val="19"/>
+          <w:szCs w:val="19"/>
+          <w:lang w:val="en-US"/>
+        </w:rPr>
+      </w:pPr>
+      <w:r>
+        <w:rPr>
+          <w:rFonts w:ascii="Consolas" w:hAnsi="Consolas" w:cs="Consolas"/>
+          <w:color w:val="000000"/>
+          <w:sz w:val="19"/>
+          <w:szCs w:val="19"/>
+          <w:lang w:val="en-US"/>
+        </w:rPr>
+        <w:t xml:space="preserve">            }</w:t>
+      </w:r>
+    </w:p>
+    <w:p>
+      <w:pPr>
+        <w:autoSpaceDE w:val="0"/>
+        <w:autoSpaceDN w:val="0"/>
+        <w:adjustRightInd w:val="0"/>
+        <w:spacing w:after="0" w:line="240" w:lineRule="auto"/>
+        <w:rPr>
+          <w:rFonts w:ascii="Consolas" w:hAnsi="Consolas" w:cs="Consolas"/>
+          <w:color w:val="000000"/>
+          <w:sz w:val="19"/>
+          <w:szCs w:val="19"/>
+          <w:lang w:val="en-US"/>
+        </w:rPr>
+      </w:pPr>
+      <w:r>
+        <w:rPr>
+          <w:rFonts w:ascii="Consolas" w:hAnsi="Consolas" w:cs="Consolas"/>
+          <w:color w:val="000000"/>
+          <w:sz w:val="19"/>
+          <w:szCs w:val="19"/>
+          <w:lang w:val="en-US"/>
+        </w:rPr>
+        <w:t xml:space="preserve">            list.Sort();</w:t>
+      </w:r>
+    </w:p>
+    <w:p>
+      <w:pPr>
+        <w:autoSpaceDE w:val="0"/>
+        <w:autoSpaceDN w:val="0"/>
+        <w:adjustRightInd w:val="0"/>
+        <w:spacing w:after="0" w:line="240" w:lineRule="auto"/>
+        <w:rPr>
+          <w:rFonts w:ascii="Consolas" w:hAnsi="Consolas" w:cs="Consolas"/>
+          <w:color w:val="000000"/>
+          <w:sz w:val="19"/>
+          <w:szCs w:val="19"/>
+          <w:lang w:val="en-US"/>
+        </w:rPr>
+      </w:pPr>
+      <w:r>
+        <w:rPr>
+          <w:rFonts w:ascii="Consolas" w:hAnsi="Consolas" w:cs="Consolas"/>
+          <w:color w:val="000000"/>
+          <w:sz w:val="19"/>
+          <w:szCs w:val="19"/>
+          <w:lang w:val="en-US"/>
+        </w:rPr>
+        <w:t xml:space="preserve">            </w:t>
+      </w:r>
+      <w:r>
+        <w:rPr>
+          <w:rFonts w:ascii="Consolas" w:hAnsi="Consolas" w:cs="Consolas"/>
+          <w:color w:val="0000FF"/>
+          <w:sz w:val="19"/>
+          <w:szCs w:val="19"/>
+          <w:lang w:val="en-US"/>
+        </w:rPr>
+        <w:t>var</w:t>
+      </w:r>
+      <w:r>
+        <w:rPr>
+          <w:rFonts w:ascii="Consolas" w:hAnsi="Consolas" w:cs="Consolas"/>
+          <w:color w:val="000000"/>
+          <w:sz w:val="19"/>
+          <w:szCs w:val="19"/>
+          <w:lang w:val="en-US"/>
+        </w:rPr>
+        <w:t xml:space="preserve"> res = </w:t>
+      </w:r>
+      <w:r>
+        <w:rPr>
+          <w:rFonts w:ascii="Consolas" w:hAnsi="Consolas" w:cs="Consolas"/>
+          <w:color w:val="0000FF"/>
+          <w:sz w:val="19"/>
+          <w:szCs w:val="19"/>
+          <w:lang w:val="en-US"/>
+        </w:rPr>
+        <w:t>new</w:t>
+      </w:r>
+      <w:r>
+        <w:rPr>
+          <w:rFonts w:ascii="Consolas" w:hAnsi="Consolas" w:cs="Consolas"/>
+          <w:color w:val="000000"/>
+          <w:sz w:val="19"/>
+          <w:szCs w:val="19"/>
+          <w:lang w:val="en-US"/>
+        </w:rPr>
+        <w:t xml:space="preserve"> </w:t>
+      </w:r>
+      <w:r>
+        <w:rPr>
+          <w:rFonts w:ascii="Consolas" w:hAnsi="Consolas" w:cs="Consolas"/>
+          <w:color w:val="0000FF"/>
+          <w:sz w:val="19"/>
+          <w:szCs w:val="19"/>
+          <w:lang w:val="en-US"/>
+        </w:rPr>
+        <w:t>int</w:t>
+      </w:r>
+      <w:r>
+        <w:rPr>
+          <w:rFonts w:ascii="Consolas" w:hAnsi="Consolas" w:cs="Consolas"/>
+          <w:color w:val="000000"/>
+          <w:sz w:val="19"/>
+          <w:szCs w:val="19"/>
+          <w:lang w:val="en-US"/>
+        </w:rPr>
+        <w:t>?[input.GetLength(0), input.GetLength(1)];</w:t>
+      </w:r>
+    </w:p>
+    <w:p>
+      <w:pPr>
+        <w:autoSpaceDE w:val="0"/>
+        <w:autoSpaceDN w:val="0"/>
+        <w:adjustRightInd w:val="0"/>
+        <w:spacing w:after="0" w:line="240" w:lineRule="auto"/>
+        <w:rPr>
+          <w:rFonts w:ascii="Consolas" w:hAnsi="Consolas" w:cs="Consolas"/>
+          <w:color w:val="000000"/>
+          <w:sz w:val="19"/>
+          <w:szCs w:val="19"/>
+          <w:lang w:val="en-US"/>
+        </w:rPr>
+      </w:pPr>
+      <w:r>
+        <w:rPr>
+          <w:rFonts w:ascii="Consolas" w:hAnsi="Consolas" w:cs="Consolas"/>
+          <w:color w:val="000000"/>
+          <w:sz w:val="19"/>
+          <w:szCs w:val="19"/>
+          <w:lang w:val="en-US"/>
+        </w:rPr>
+        <w:t xml:space="preserve">            </w:t>
+      </w:r>
+      <w:r>
+        <w:rPr>
+          <w:rFonts w:ascii="Consolas" w:hAnsi="Consolas" w:cs="Consolas"/>
+          <w:color w:val="0000FF"/>
+          <w:sz w:val="19"/>
+          <w:szCs w:val="19"/>
+          <w:lang w:val="en-US"/>
+        </w:rPr>
+        <w:t>for</w:t>
+      </w:r>
+      <w:r>
+        <w:rPr>
+          <w:rFonts w:ascii="Consolas" w:hAnsi="Consolas" w:cs="Consolas"/>
+          <w:color w:val="000000"/>
+          <w:sz w:val="19"/>
+          <w:szCs w:val="19"/>
+          <w:lang w:val="en-US"/>
+        </w:rPr>
+        <w:t xml:space="preserve"> (</w:t>
+      </w:r>
+      <w:r>
+        <w:rPr>
+          <w:rFonts w:ascii="Consolas" w:hAnsi="Consolas" w:cs="Consolas"/>
+          <w:color w:val="0000FF"/>
+          <w:sz w:val="19"/>
+          <w:szCs w:val="19"/>
+          <w:lang w:val="en-US"/>
+        </w:rPr>
+        <w:t>int</w:t>
+      </w:r>
+      <w:r>
+        <w:rPr>
+          <w:rFonts w:ascii="Consolas" w:hAnsi="Consolas" w:cs="Consolas"/>
+          <w:color w:val="000000"/>
+          <w:sz w:val="19"/>
+          <w:szCs w:val="19"/>
+          <w:lang w:val="en-US"/>
+        </w:rPr>
+        <w:t xml:space="preserve"> i = 0; i &lt; input.GetLength(0); i++)</w:t>
+      </w:r>
+    </w:p>
+    <w:p>
+      <w:pPr>
+        <w:autoSpaceDE w:val="0"/>
+        <w:autoSpaceDN w:val="0"/>
+        <w:adjustRightInd w:val="0"/>
+        <w:spacing w:after="0" w:line="240" w:lineRule="auto"/>
+        <w:rPr>
+          <w:rFonts w:ascii="Consolas" w:hAnsi="Consolas" w:cs="Consolas"/>
+          <w:color w:val="000000"/>
+          <w:sz w:val="19"/>
+          <w:szCs w:val="19"/>
+          <w:lang w:val="en-US"/>
+        </w:rPr>
+      </w:pPr>
+      <w:r>
+        <w:rPr>
+          <w:rFonts w:ascii="Consolas" w:hAnsi="Consolas" w:cs="Consolas"/>
+          <w:color w:val="000000"/>
+          <w:sz w:val="19"/>
+          <w:szCs w:val="19"/>
+          <w:lang w:val="en-US"/>
+        </w:rPr>
+        <w:t xml:space="preserve">            {</w:t>
+      </w:r>
+    </w:p>
+    <w:p>
+      <w:pPr>
+        <w:autoSpaceDE w:val="0"/>
+        <w:autoSpaceDN w:val="0"/>
+        <w:adjustRightInd w:val="0"/>
+        <w:spacing w:after="0" w:line="240" w:lineRule="auto"/>
+        <w:rPr>
+          <w:rFonts w:ascii="Consolas" w:hAnsi="Consolas" w:cs="Consolas"/>
+          <w:color w:val="000000"/>
+          <w:sz w:val="19"/>
+          <w:szCs w:val="19"/>
+          <w:lang w:val="en-US"/>
+        </w:rPr>
+      </w:pPr>
+      <w:r>
+        <w:rPr>
+          <w:rFonts w:ascii="Consolas" w:hAnsi="Consolas" w:cs="Consolas"/>
+          <w:color w:val="000000"/>
+          <w:sz w:val="19"/>
+          <w:szCs w:val="19"/>
+          <w:lang w:val="en-US"/>
+        </w:rPr>
+        <w:t xml:space="preserve">                </w:t>
+      </w:r>
+      <w:r>
+        <w:rPr>
+          <w:rFonts w:ascii="Consolas" w:hAnsi="Consolas" w:cs="Consolas"/>
+          <w:color w:val="0000FF"/>
+          <w:sz w:val="19"/>
+          <w:szCs w:val="19"/>
+          <w:lang w:val="en-US"/>
+        </w:rPr>
+        <w:t>for</w:t>
+      </w:r>
+      <w:r>
+        <w:rPr>
+          <w:rFonts w:ascii="Consolas" w:hAnsi="Consolas" w:cs="Consolas"/>
+          <w:color w:val="000000"/>
+          <w:sz w:val="19"/>
+          <w:szCs w:val="19"/>
+          <w:lang w:val="en-US"/>
+        </w:rPr>
+        <w:t xml:space="preserve"> (</w:t>
+      </w:r>
+      <w:r>
+        <w:rPr>
+          <w:rFonts w:ascii="Consolas" w:hAnsi="Consolas" w:cs="Consolas"/>
+          <w:color w:val="0000FF"/>
+          <w:sz w:val="19"/>
+          <w:szCs w:val="19"/>
+          <w:lang w:val="en-US"/>
+        </w:rPr>
+        <w:t>int</w:t>
+      </w:r>
+      <w:r>
+        <w:rPr>
+          <w:rFonts w:ascii="Consolas" w:hAnsi="Consolas" w:cs="Consolas"/>
+          <w:color w:val="000000"/>
+          <w:sz w:val="19"/>
+          <w:szCs w:val="19"/>
+          <w:lang w:val="en-US"/>
+        </w:rPr>
+        <w:t xml:space="preserve"> j = 0; j &lt; input.GetLength(1); j++)</w:t>
+      </w:r>
+    </w:p>
+    <w:p>
+      <w:pPr>
+        <w:autoSpaceDE w:val="0"/>
+        <w:autoSpaceDN w:val="0"/>
+        <w:adjustRightInd w:val="0"/>
+        <w:spacing w:after="0" w:line="240" w:lineRule="auto"/>
+        <w:rPr>
+          <w:rFonts w:ascii="Consolas" w:hAnsi="Consolas" w:cs="Consolas"/>
+          <w:color w:val="000000"/>
+          <w:sz w:val="19"/>
+          <w:szCs w:val="19"/>
+          <w:lang w:val="en-US"/>
+        </w:rPr>
+      </w:pPr>
+      <w:r>
+        <w:rPr>
+          <w:rFonts w:ascii="Consolas" w:hAnsi="Consolas" w:cs="Consolas"/>
+          <w:color w:val="000000"/>
+          <w:sz w:val="19"/>
+          <w:szCs w:val="19"/>
+          <w:lang w:val="en-US"/>
+        </w:rPr>
+        <w:t xml:space="preserve">                {</w:t>
+      </w:r>
+    </w:p>
+    <w:p>
+      <w:pPr>
+        <w:autoSpaceDE w:val="0"/>
+        <w:autoSpaceDN w:val="0"/>
+        <w:adjustRightInd w:val="0"/>
+        <w:spacing w:after="0" w:line="240" w:lineRule="auto"/>
+        <w:rPr>
+          <w:rFonts w:ascii="Consolas" w:hAnsi="Consolas" w:cs="Consolas"/>
+          <w:color w:val="000000"/>
+          <w:sz w:val="19"/>
+          <w:szCs w:val="19"/>
+          <w:lang w:val="en-US"/>
+        </w:rPr>
+      </w:pPr>
+      <w:r>
+        <w:rPr>
+          <w:rFonts w:ascii="Consolas" w:hAnsi="Consolas" w:cs="Consolas"/>
+          <w:color w:val="000000"/>
+          <w:sz w:val="19"/>
+          <w:szCs w:val="19"/>
+          <w:lang w:val="en-US"/>
+        </w:rPr>
+        <w:lastRenderedPageBreak/>
+        <w:t xml:space="preserve">                    </w:t>
+      </w:r>
+      <w:r>
+        <w:rPr>
+          <w:rFonts w:ascii="Consolas" w:hAnsi="Consolas" w:cs="Consolas"/>
+          <w:color w:val="0000FF"/>
+          <w:sz w:val="19"/>
+          <w:szCs w:val="19"/>
+          <w:lang w:val="en-US"/>
+        </w:rPr>
+        <w:t>if</w:t>
+      </w:r>
+      <w:r>
+        <w:rPr>
+          <w:rFonts w:ascii="Consolas" w:hAnsi="Consolas" w:cs="Consolas"/>
+          <w:color w:val="000000"/>
+          <w:sz w:val="19"/>
+          <w:szCs w:val="19"/>
+          <w:lang w:val="en-US"/>
+        </w:rPr>
+        <w:t xml:space="preserve"> (res[i, j] == </w:t>
+      </w:r>
+      <w:r>
+        <w:rPr>
+          <w:rFonts w:ascii="Consolas" w:hAnsi="Consolas" w:cs="Consolas"/>
+          <w:color w:val="0000FF"/>
+          <w:sz w:val="19"/>
+          <w:szCs w:val="19"/>
+          <w:lang w:val="en-US"/>
+        </w:rPr>
+        <w:t>null</w:t>
+      </w:r>
+      <w:r>
+        <w:rPr>
+          <w:rFonts w:ascii="Consolas" w:hAnsi="Consolas" w:cs="Consolas"/>
+          <w:color w:val="000000"/>
+          <w:sz w:val="19"/>
+          <w:szCs w:val="19"/>
+          <w:lang w:val="en-US"/>
+        </w:rPr>
+        <w:t>)</w:t>
+      </w:r>
+    </w:p>
+    <w:p>
+      <w:pPr>
+        <w:autoSpaceDE w:val="0"/>
+        <w:autoSpaceDN w:val="0"/>
+        <w:adjustRightInd w:val="0"/>
+        <w:spacing w:after="0" w:line="240" w:lineRule="auto"/>
+        <w:rPr>
+          <w:rFonts w:ascii="Consolas" w:hAnsi="Consolas" w:cs="Consolas"/>
+          <w:color w:val="000000"/>
+          <w:sz w:val="19"/>
+          <w:szCs w:val="19"/>
+          <w:lang w:val="en-US"/>
+        </w:rPr>
+      </w:pPr>
+      <w:r>
+        <w:rPr>
+          <w:rFonts w:ascii="Consolas" w:hAnsi="Consolas" w:cs="Consolas"/>
+          <w:color w:val="000000"/>
+          <w:sz w:val="19"/>
+          <w:szCs w:val="19"/>
+          <w:lang w:val="en-US"/>
+        </w:rPr>
+        <w:t xml:space="preserve">                    {</w:t>
+      </w:r>
+    </w:p>
+    <w:p>
+      <w:pPr>
+        <w:autoSpaceDE w:val="0"/>
+        <w:autoSpaceDN w:val="0"/>
+        <w:adjustRightInd w:val="0"/>
+        <w:spacing w:after="0" w:line="240" w:lineRule="auto"/>
+        <w:rPr>
+          <w:rFonts w:ascii="Consolas" w:hAnsi="Consolas" w:cs="Consolas"/>
+          <w:color w:val="000000"/>
+          <w:sz w:val="19"/>
+          <w:szCs w:val="19"/>
+          <w:lang w:val="en-US"/>
+        </w:rPr>
+      </w:pPr>
+      <w:r>
+        <w:rPr>
+          <w:rFonts w:ascii="Consolas" w:hAnsi="Consolas" w:cs="Consolas"/>
+          <w:color w:val="000000"/>
+          <w:sz w:val="19"/>
+          <w:szCs w:val="19"/>
+          <w:lang w:val="en-US"/>
+        </w:rPr>
+        <w:t xml:space="preserve">                        res[i, j] = list[0];</w:t>
+      </w:r>
+    </w:p>
+    <w:p>
+      <w:pPr>
+        <w:autoSpaceDE w:val="0"/>
+        <w:autoSpaceDN w:val="0"/>
+        <w:adjustRightInd w:val="0"/>
+        <w:spacing w:after="0" w:line="240" w:lineRule="auto"/>
+        <w:rPr>
+          <w:rFonts w:ascii="Consolas" w:hAnsi="Consolas" w:cs="Consolas"/>
+          <w:color w:val="000000"/>
+          <w:sz w:val="19"/>
+          <w:szCs w:val="19"/>
+          <w:lang w:val="en-US"/>
+        </w:rPr>
+      </w:pPr>
+      <w:r>
+        <w:rPr>
+          <w:rFonts w:ascii="Consolas" w:hAnsi="Consolas" w:cs="Consolas"/>
+          <w:color w:val="000000"/>
+          <w:sz w:val="19"/>
+          <w:szCs w:val="19"/>
+          <w:lang w:val="en-US"/>
+        </w:rPr>
+        <w:t xml:space="preserve">                        list.RemoveAt(0);</w:t>
+      </w:r>
+    </w:p>
+    <w:p>
+      <w:pPr>
+        <w:autoSpaceDE w:val="0"/>
+        <w:autoSpaceDN w:val="0"/>
+        <w:adjustRightInd w:val="0"/>
+        <w:spacing w:after="0" w:line="240" w:lineRule="auto"/>
+        <w:rPr>
+          <w:rFonts w:ascii="Consolas" w:hAnsi="Consolas" w:cs="Consolas"/>
+          <w:color w:val="000000"/>
+          <w:sz w:val="19"/>
+          <w:szCs w:val="19"/>
+          <w:lang w:val="en-US"/>
+        </w:rPr>
+      </w:pPr>
+      <w:r>
+        <w:rPr>
+          <w:rFonts w:ascii="Consolas" w:hAnsi="Consolas" w:cs="Consolas"/>
+          <w:color w:val="000000"/>
+          <w:sz w:val="19"/>
+          <w:szCs w:val="19"/>
+          <w:lang w:val="en-US"/>
+        </w:rPr>
+        <w:t xml:space="preserve">                    }</w:t>
+      </w:r>
+    </w:p>
+    <w:p>
+      <w:pPr>
+        <w:autoSpaceDE w:val="0"/>
+        <w:autoSpaceDN w:val="0"/>
+        <w:adjustRightInd w:val="0"/>
+        <w:spacing w:after="0" w:line="240" w:lineRule="auto"/>
+        <w:rPr>
+          <w:rFonts w:ascii="Consolas" w:hAnsi="Consolas" w:cs="Consolas"/>
+          <w:color w:val="000000"/>
+          <w:sz w:val="19"/>
+          <w:szCs w:val="19"/>
+          <w:lang w:val="en-US"/>
+        </w:rPr>
+      </w:pPr>
+      <w:r>
+        <w:rPr>
+          <w:rFonts w:ascii="Consolas" w:hAnsi="Consolas" w:cs="Consolas"/>
+          <w:color w:val="000000"/>
+          <w:sz w:val="19"/>
+          <w:szCs w:val="19"/>
+          <w:lang w:val="en-US"/>
+        </w:rPr>
+        <w:t xml:space="preserve">                }</w:t>
+      </w:r>
+    </w:p>
+    <w:p>
+      <w:pPr>
+        <w:autoSpaceDE w:val="0"/>
+        <w:autoSpaceDN w:val="0"/>
+        <w:adjustRightInd w:val="0"/>
+        <w:spacing w:after="0" w:line="240" w:lineRule="auto"/>
+        <w:rPr>
+          <w:rFonts w:ascii="Consolas" w:hAnsi="Consolas" w:cs="Consolas"/>
+          <w:color w:val="000000"/>
+          <w:sz w:val="19"/>
+          <w:szCs w:val="19"/>
+          <w:lang w:val="en-US"/>
+        </w:rPr>
+      </w:pPr>
+      <w:r>
+        <w:rPr>
+          <w:rFonts w:ascii="Consolas" w:hAnsi="Consolas" w:cs="Consolas"/>
+          <w:color w:val="000000"/>
+          <w:sz w:val="19"/>
+          <w:szCs w:val="19"/>
+          <w:lang w:val="en-US"/>
+        </w:rPr>
+        <w:t xml:space="preserve">                </w:t>
+      </w:r>
+      <w:r>
+        <w:rPr>
+          <w:rFonts w:ascii="Consolas" w:hAnsi="Consolas" w:cs="Consolas"/>
+          <w:color w:val="0000FF"/>
+          <w:sz w:val="19"/>
+          <w:szCs w:val="19"/>
+          <w:lang w:val="en-US"/>
+        </w:rPr>
+        <w:t>for</w:t>
+      </w:r>
+      <w:r>
+        <w:rPr>
+          <w:rFonts w:ascii="Consolas" w:hAnsi="Consolas" w:cs="Consolas"/>
+          <w:color w:val="000000"/>
+          <w:sz w:val="19"/>
+          <w:szCs w:val="19"/>
+          <w:lang w:val="en-US"/>
+        </w:rPr>
+        <w:t xml:space="preserve"> (</w:t>
+      </w:r>
+      <w:r>
+        <w:rPr>
+          <w:rFonts w:ascii="Consolas" w:hAnsi="Consolas" w:cs="Consolas"/>
+          <w:color w:val="0000FF"/>
+          <w:sz w:val="19"/>
+          <w:szCs w:val="19"/>
+          <w:lang w:val="en-US"/>
+        </w:rPr>
+        <w:t>int</w:t>
+      </w:r>
+      <w:r>
+        <w:rPr>
+          <w:rFonts w:ascii="Consolas" w:hAnsi="Consolas" w:cs="Consolas"/>
+          <w:color w:val="000000"/>
+          <w:sz w:val="19"/>
+          <w:szCs w:val="19"/>
+          <w:lang w:val="en-US"/>
+        </w:rPr>
+        <w:t xml:space="preserve"> k = 0; k &lt; input.GetLength(0); k++)</w:t>
+      </w:r>
+    </w:p>
+    <w:p>
+      <w:pPr>
+        <w:autoSpaceDE w:val="0"/>
+        <w:autoSpaceDN w:val="0"/>
+        <w:adjustRightInd w:val="0"/>
+        <w:spacing w:after="0" w:line="240" w:lineRule="auto"/>
+        <w:rPr>
+          <w:rFonts w:ascii="Consolas" w:hAnsi="Consolas" w:cs="Consolas"/>
+          <w:color w:val="000000"/>
+          <w:sz w:val="19"/>
+          <w:szCs w:val="19"/>
+          <w:lang w:val="en-US"/>
+        </w:rPr>
+      </w:pPr>
+      <w:r>
+        <w:rPr>
+          <w:rFonts w:ascii="Consolas" w:hAnsi="Consolas" w:cs="Consolas"/>
+          <w:color w:val="000000"/>
+          <w:sz w:val="19"/>
+          <w:szCs w:val="19"/>
+          <w:lang w:val="en-US"/>
+        </w:rPr>
+        <w:t xml:space="preserve">                {</w:t>
+      </w:r>
+    </w:p>
+    <w:p>
+      <w:pPr>
+        <w:autoSpaceDE w:val="0"/>
+        <w:autoSpaceDN w:val="0"/>
+        <w:adjustRightInd w:val="0"/>
+        <w:spacing w:after="0" w:line="240" w:lineRule="auto"/>
+        <w:rPr>
+          <w:rFonts w:ascii="Consolas" w:hAnsi="Consolas" w:cs="Consolas"/>
+          <w:color w:val="000000"/>
+          <w:sz w:val="19"/>
+          <w:szCs w:val="19"/>
+          <w:lang w:val="en-US"/>
+        </w:rPr>
+      </w:pPr>
+      <w:r>
+        <w:rPr>
+          <w:rFonts w:ascii="Consolas" w:hAnsi="Consolas" w:cs="Consolas"/>
+          <w:color w:val="000000"/>
+          <w:sz w:val="19"/>
+          <w:szCs w:val="19"/>
+          <w:lang w:val="en-US"/>
+        </w:rPr>
+        <w:t xml:space="preserve">                    </w:t>
+      </w:r>
+      <w:r>
+        <w:rPr>
+          <w:rFonts w:ascii="Consolas" w:hAnsi="Consolas" w:cs="Consolas"/>
+          <w:color w:val="0000FF"/>
+          <w:sz w:val="19"/>
+          <w:szCs w:val="19"/>
+          <w:lang w:val="en-US"/>
+        </w:rPr>
+        <w:t>if</w:t>
+      </w:r>
+      <w:r>
+        <w:rPr>
+          <w:rFonts w:ascii="Consolas" w:hAnsi="Consolas" w:cs="Consolas"/>
+          <w:color w:val="000000"/>
+          <w:sz w:val="19"/>
+          <w:szCs w:val="19"/>
+          <w:lang w:val="en-US"/>
+        </w:rPr>
+        <w:t xml:space="preserve"> (k &gt; input.GetLength(0))</w:t>
+      </w:r>
+    </w:p>
+    <w:p>
+      <w:pPr>
+        <w:autoSpaceDE w:val="0"/>
+        <w:autoSpaceDN w:val="0"/>
+        <w:adjustRightInd w:val="0"/>
+        <w:spacing w:after="0" w:line="240" w:lineRule="auto"/>
+        <w:rPr>
+          <w:rFonts w:ascii="Consolas" w:hAnsi="Consolas" w:cs="Consolas"/>
+          <w:color w:val="000000"/>
+          <w:sz w:val="19"/>
+          <w:szCs w:val="19"/>
+          <w:lang w:val="en-US"/>
+        </w:rPr>
+      </w:pPr>
+      <w:r>
+        <w:rPr>
+          <w:rFonts w:ascii="Consolas" w:hAnsi="Consolas" w:cs="Consolas"/>
+          <w:color w:val="000000"/>
+          <w:sz w:val="19"/>
+          <w:szCs w:val="19"/>
+          <w:lang w:val="en-US"/>
+        </w:rPr>
+        <w:t xml:space="preserve">                    {</w:t>
+      </w:r>
+    </w:p>
+    <w:p>
+      <w:pPr>
+        <w:autoSpaceDE w:val="0"/>
+        <w:autoSpaceDN w:val="0"/>
+        <w:adjustRightInd w:val="0"/>
+        <w:spacing w:after="0" w:line="240" w:lineRule="auto"/>
+        <w:rPr>
+          <w:rFonts w:ascii="Consolas" w:hAnsi="Consolas" w:cs="Consolas"/>
+          <w:color w:val="000000"/>
+          <w:sz w:val="19"/>
+          <w:szCs w:val="19"/>
+          <w:lang w:val="en-US"/>
+        </w:rPr>
+      </w:pPr>
+      <w:r>
+        <w:rPr>
+          <w:rFonts w:ascii="Consolas" w:hAnsi="Consolas" w:cs="Consolas"/>
+          <w:color w:val="000000"/>
+          <w:sz w:val="19"/>
+          <w:szCs w:val="19"/>
+          <w:lang w:val="en-US"/>
+        </w:rPr>
+        <w:t xml:space="preserve">                        </w:t>
+      </w:r>
+      <w:r>
+        <w:rPr>
+          <w:rFonts w:ascii="Consolas" w:hAnsi="Consolas" w:cs="Consolas"/>
+          <w:color w:val="0000FF"/>
+          <w:sz w:val="19"/>
+          <w:szCs w:val="19"/>
+          <w:lang w:val="en-US"/>
+        </w:rPr>
+        <w:t>break</w:t>
+      </w:r>
+      <w:r>
+        <w:rPr>
+          <w:rFonts w:ascii="Consolas" w:hAnsi="Consolas" w:cs="Consolas"/>
+          <w:color w:val="000000"/>
+          <w:sz w:val="19"/>
+          <w:szCs w:val="19"/>
+          <w:lang w:val="en-US"/>
+        </w:rPr>
+        <w:t>;</w:t>
+      </w:r>
+    </w:p>
+    <w:p>
+      <w:pPr>
+        <w:autoSpaceDE w:val="0"/>
+        <w:autoSpaceDN w:val="0"/>
+        <w:adjustRightInd w:val="0"/>
+        <w:spacing w:after="0" w:line="240" w:lineRule="auto"/>
+        <w:rPr>
+          <w:rFonts w:ascii="Consolas" w:hAnsi="Consolas" w:cs="Consolas"/>
+          <w:color w:val="000000"/>
+          <w:sz w:val="19"/>
+          <w:szCs w:val="19"/>
+          <w:lang w:val="en-US"/>
+        </w:rPr>
+      </w:pPr>
+      <w:r>
+        <w:rPr>
+          <w:rFonts w:ascii="Consolas" w:hAnsi="Consolas" w:cs="Consolas"/>
+          <w:color w:val="000000"/>
+          <w:sz w:val="19"/>
+          <w:szCs w:val="19"/>
+          <w:lang w:val="en-US"/>
+        </w:rPr>
+        <w:t xml:space="preserve">                    }</w:t>
+      </w:r>
+    </w:p>
+    <w:p>
+      <w:pPr>
+        <w:autoSpaceDE w:val="0"/>
+        <w:autoSpaceDN w:val="0"/>
+        <w:adjustRightInd w:val="0"/>
+        <w:spacing w:after="0" w:line="240" w:lineRule="auto"/>
+        <w:rPr>
+          <w:rFonts w:ascii="Consolas" w:hAnsi="Consolas" w:cs="Consolas"/>
+          <w:color w:val="000000"/>
+          <w:sz w:val="19"/>
+          <w:szCs w:val="19"/>
+          <w:lang w:val="en-US"/>
+        </w:rPr>
+      </w:pPr>
+      <w:r>
+        <w:rPr>
+          <w:rFonts w:ascii="Consolas" w:hAnsi="Consolas" w:cs="Consolas"/>
+          <w:color w:val="000000"/>
+          <w:sz w:val="19"/>
+          <w:szCs w:val="19"/>
+          <w:lang w:val="en-US"/>
+        </w:rPr>
+        <w:t xml:space="preserve">                    </w:t>
+      </w:r>
+      <w:r>
+        <w:rPr>
+          <w:rFonts w:ascii="Consolas" w:hAnsi="Consolas" w:cs="Consolas"/>
+          <w:color w:val="0000FF"/>
+          <w:sz w:val="19"/>
+          <w:szCs w:val="19"/>
+          <w:lang w:val="en-US"/>
+        </w:rPr>
+        <w:t>if</w:t>
+      </w:r>
+      <w:r>
+        <w:rPr>
+          <w:rFonts w:ascii="Consolas" w:hAnsi="Consolas" w:cs="Consolas"/>
+          <w:color w:val="000000"/>
+          <w:sz w:val="19"/>
+          <w:szCs w:val="19"/>
+          <w:lang w:val="en-US"/>
+        </w:rPr>
+        <w:t xml:space="preserve"> (res[k, i] == </w:t>
+      </w:r>
+      <w:r>
+        <w:rPr>
+          <w:rFonts w:ascii="Consolas" w:hAnsi="Consolas" w:cs="Consolas"/>
+          <w:color w:val="0000FF"/>
+          <w:sz w:val="19"/>
+          <w:szCs w:val="19"/>
+          <w:lang w:val="en-US"/>
+        </w:rPr>
+        <w:t>null</w:t>
+      </w:r>
+      <w:r>
+        <w:rPr>
+          <w:rFonts w:ascii="Consolas" w:hAnsi="Consolas" w:cs="Consolas"/>
+          <w:color w:val="000000"/>
+          <w:sz w:val="19"/>
+          <w:szCs w:val="19"/>
+          <w:lang w:val="en-US"/>
+        </w:rPr>
+        <w:t>)</w:t>
+      </w:r>
+    </w:p>
+    <w:p>
+      <w:pPr>
+        <w:autoSpaceDE w:val="0"/>
+        <w:autoSpaceDN w:val="0"/>
+        <w:adjustRightInd w:val="0"/>
+        <w:spacing w:after="0" w:line="240" w:lineRule="auto"/>
+        <w:rPr>
+          <w:rFonts w:ascii="Consolas" w:hAnsi="Consolas" w:cs="Consolas"/>
+          <w:color w:val="000000"/>
+          <w:sz w:val="19"/>
+          <w:szCs w:val="19"/>
+          <w:lang w:val="en-US"/>
+        </w:rPr>
+      </w:pPr>
+      <w:r>
+        <w:rPr>
+          <w:rFonts w:ascii="Consolas" w:hAnsi="Consolas" w:cs="Consolas"/>
+          <w:color w:val="000000"/>
+          <w:sz w:val="19"/>
+          <w:szCs w:val="19"/>
+          <w:lang w:val="en-US"/>
+        </w:rPr>
+        <w:t xml:space="preserve">                    {</w:t>
+      </w:r>
+    </w:p>
+    <w:p>
+      <w:pPr>
+        <w:autoSpaceDE w:val="0"/>
+        <w:autoSpaceDN w:val="0"/>
+        <w:adjustRightInd w:val="0"/>
+        <w:spacing w:after="0" w:line="240" w:lineRule="auto"/>
+        <w:rPr>
+          <w:rFonts w:ascii="Consolas" w:hAnsi="Consolas" w:cs="Consolas"/>
+          <w:color w:val="000000"/>
+          <w:sz w:val="19"/>
+          <w:szCs w:val="19"/>
+          <w:lang w:val="en-US"/>
+        </w:rPr>
+      </w:pPr>
+      <w:r>
+        <w:rPr>
+          <w:rFonts w:ascii="Consolas" w:hAnsi="Consolas" w:cs="Consolas"/>
+          <w:color w:val="000000"/>
+          <w:sz w:val="19"/>
+          <w:szCs w:val="19"/>
+          <w:lang w:val="en-US"/>
+        </w:rPr>
+        <w:t xml:space="preserve">                        res[k, i] = list[0];</w:t>
+      </w:r>
+    </w:p>
+    <w:p>
+      <w:pPr>
+        <w:autoSpaceDE w:val="0"/>
+        <w:autoSpaceDN w:val="0"/>
+        <w:adjustRightInd w:val="0"/>
+        <w:spacing w:after="0" w:line="240" w:lineRule="auto"/>
+        <w:rPr>
+          <w:rFonts w:ascii="Consolas" w:hAnsi="Consolas" w:cs="Consolas"/>
+          <w:color w:val="000000"/>
+          <w:sz w:val="19"/>
+          <w:szCs w:val="19"/>
+          <w:lang w:val="en-US"/>
+        </w:rPr>
+      </w:pPr>
+      <w:r>
+        <w:rPr>
+          <w:rFonts w:ascii="Consolas" w:hAnsi="Consolas" w:cs="Consolas"/>
+          <w:color w:val="000000"/>
+          <w:sz w:val="19"/>
+          <w:szCs w:val="19"/>
+          <w:lang w:val="en-US"/>
+        </w:rPr>
+        <w:t xml:space="preserve">                        list.RemoveAt(0);</w:t>
+      </w:r>
+    </w:p>
+    <w:p>
+      <w:pPr>
+        <w:autoSpaceDE w:val="0"/>
+        <w:autoSpaceDN w:val="0"/>
+        <w:adjustRightInd w:val="0"/>
+        <w:spacing w:after="0" w:line="240" w:lineRule="auto"/>
+        <w:rPr>
+          <w:rFonts w:ascii="Consolas" w:hAnsi="Consolas" w:cs="Consolas"/>
+          <w:color w:val="000000"/>
+          <w:sz w:val="19"/>
+          <w:szCs w:val="19"/>
+        </w:rPr>
+      </w:pPr>
+      <w:r>
+        <w:rPr>
+          <w:rFonts w:ascii="Consolas" w:hAnsi="Consolas" w:cs="Consolas"/>
+          <w:color w:val="000000"/>
+          <w:sz w:val="19"/>
+          <w:szCs w:val="19"/>
+          <w:lang w:val="en-US"/>
+        </w:rPr>
+        <w:t xml:space="preserve">                    </w:t>
+      </w:r>
+      <w:r>
+        <w:rPr>
+          <w:rFonts w:ascii="Consolas" w:hAnsi="Consolas" w:cs="Consolas"/>
+          <w:color w:val="000000"/>
+          <w:sz w:val="19"/>
+          <w:szCs w:val="19"/>
+        </w:rPr>
+        <w:t>}</w:t>
+      </w:r>
+    </w:p>
+    <w:p>
+      <w:pPr>
+        <w:autoSpaceDE w:val="0"/>
+        <w:autoSpaceDN w:val="0"/>
+        <w:adjustRightInd w:val="0"/>
+        <w:spacing w:after="0" w:line="240" w:lineRule="auto"/>
+        <w:rPr>
+          <w:rFonts w:ascii="Consolas" w:hAnsi="Consolas" w:cs="Consolas"/>
+          <w:color w:val="000000"/>
+          <w:sz w:val="19"/>
+          <w:szCs w:val="19"/>
+        </w:rPr>
+      </w:pPr>
+      <w:r>
+        <w:rPr>
+          <w:rFonts w:ascii="Consolas" w:hAnsi="Consolas" w:cs="Consolas"/>
+          <w:color w:val="000000"/>
+          <w:sz w:val="19"/>
+          <w:szCs w:val="19"/>
+        </w:rPr>
+        <w:t xml:space="preserve">                }</w:t>
+      </w:r>
+    </w:p>
+    <w:p>
+      <w:pPr>
+        <w:autoSpaceDE w:val="0"/>
+        <w:autoSpaceDN w:val="0"/>
+        <w:adjustRightInd w:val="0"/>
+        <w:spacing w:after="0" w:line="240" w:lineRule="auto"/>
+        <w:rPr>
+          <w:rFonts w:ascii="Consolas" w:hAnsi="Consolas" w:cs="Consolas"/>
+          <w:color w:val="000000"/>
+          <w:sz w:val="19"/>
+          <w:szCs w:val="19"/>
+        </w:rPr>
+      </w:pPr>
+      <w:r>
+        <w:rPr>
+          <w:rFonts w:ascii="Consolas" w:hAnsi="Consolas" w:cs="Consolas"/>
+          <w:color w:val="000000"/>
+          <w:sz w:val="19"/>
+          <w:szCs w:val="19"/>
+        </w:rPr>
+        <w:t xml:space="preserve">            }</w:t>
+      </w:r>
+    </w:p>
+    <w:p>
+      <w:pPr>
+        <w:autoSpaceDE w:val="0"/>
+        <w:autoSpaceDN w:val="0"/>
+        <w:adjustRightInd w:val="0"/>
+        <w:spacing w:after="0" w:line="240" w:lineRule="auto"/>
+        <w:rPr>
+          <w:rFonts w:ascii="Consolas" w:hAnsi="Consolas" w:cs="Consolas"/>
+          <w:color w:val="000000"/>
+          <w:sz w:val="19"/>
+          <w:szCs w:val="19"/>
+        </w:rPr>
+      </w:pPr>
+      <w:r>
+        <w:rPr>
+          <w:rFonts w:ascii="Consolas" w:hAnsi="Consolas" w:cs="Consolas"/>
+          <w:color w:val="000000"/>
+          <w:sz w:val="19"/>
+          <w:szCs w:val="19"/>
+        </w:rPr>
+        <w:t xml:space="preserve">            </w:t>
+      </w:r>
+      <w:r>
+        <w:rPr>
+          <w:rFonts w:ascii="Consolas" w:hAnsi="Consolas" w:cs="Consolas"/>
+          <w:color w:val="0000FF"/>
+          <w:sz w:val="19"/>
+          <w:szCs w:val="19"/>
+        </w:rPr>
+        <w:t>return</w:t>
+      </w:r>
+      <w:r>
+        <w:rPr>
+          <w:rFonts w:ascii="Consolas" w:hAnsi="Consolas" w:cs="Consolas"/>
+          <w:color w:val="000000"/>
+          <w:sz w:val="19"/>
+          <w:szCs w:val="19"/>
+        </w:rPr>
+        <w:t xml:space="preserve"> res;</w:t>
+      </w:r>
+    </w:p>
+    <w:p>
+      <w:pPr>
+        <w:spacing w:after="0"/>
+        <w:jc w:val="both"/>
+        <w:rPr>
+          <w:rFonts w:ascii="Times New Roman" w:hAnsi="Times New Roman" w:cs="Times New Roman"/>
+          <w:sz w:val="28"/>
+          <w:szCs w:val="28"/>
+        </w:rPr>
+      </w:pPr>
+      <w:r>
+        <w:rPr>
+          <w:rFonts w:ascii="Consolas" w:hAnsi="Consolas" w:cs="Consolas"/>
+          <w:color w:val="000000"/>
+          <w:sz w:val="19"/>
+          <w:szCs w:val="19"/>
+        </w:rPr>
+        <w:t xml:space="preserve">        }</w:t>
+      </w:r>
+      <w:bookmarkStart w:id="3" w:name="_GoBack"/>
+      <w:bookmarkEnd w:id="3"/>
     </w:p>
     <w:sectPr>
       <w:footerReference w:type="default" r:id="rId13"/>
@@ -43708,7 +47094,7 @@
           <w:rPr>
             <w:noProof/>
           </w:rPr>
-          <w:t>49</w:t>
+          <w:t>51</w:t>
         </w:r>
         <w:r>
           <w:fldChar w:fldCharType="end"/>
@@ -45288,7 +48674,7 @@
 </file>
 
 <file path=customXml/itemProps1.xml><?xml version="1.0" encoding="utf-8"?>
-<ds:datastoreItem xmlns:ds="http://schemas.openxmlformats.org/officeDocument/2006/customXml" ds:itemID="{900C343E-3636-4749-A8C4-56EEEA81F898}">
+<ds:datastoreItem xmlns:ds="http://schemas.openxmlformats.org/officeDocument/2006/customXml" ds:itemID="{4809AA33-E620-46EA-96EE-BC8F3C033FC3}">
   <ds:schemaRefs>
     <ds:schemaRef ds:uri="http://schemas.openxmlformats.org/officeDocument/2006/bibliography"/>
   </ds:schemaRefs>

</xml_diff>